<commit_message>
Updated instructions up to step 15
</commit_message>
<xml_diff>
--- a/Make a Game.docx
+++ b/Make a Game.docx
@@ -31,24 +31,12 @@
       <w:r>
         <w:t xml:space="preserve"> </w:t>
       </w:r>
-      <w:hyperlink r:id="rId5" w:history="1">
+      <w:hyperlink r:id="rId7" w:history="1">
         <w:r>
           <w:rPr>
             <w:rStyle w:val="Hyperlink"/>
           </w:rPr>
-          <w:t>https://</w:t>
-        </w:r>
-        <w:r>
-          <w:rPr>
-            <w:rStyle w:val="Hyperlink"/>
-          </w:rPr>
-          <w:t>g</w:t>
-        </w:r>
-        <w:r>
-          <w:rPr>
-            <w:rStyle w:val="Hyperlink"/>
-          </w:rPr>
-          <w:t>oo.gl/zcq5KF</w:t>
+          <w:t>https://goo.gl/zcq5KF</w:t>
         </w:r>
       </w:hyperlink>
     </w:p>
@@ -71,8 +59,6 @@
       <w:pPr>
         <w:pStyle w:val="Heading2"/>
       </w:pPr>
-      <w:bookmarkStart w:id="0" w:name="_GoBack"/>
-      <w:bookmarkEnd w:id="0"/>
       <w:r>
         <w:lastRenderedPageBreak/>
         <w:t xml:space="preserve">Step 1: </w:t>
@@ -108,7 +94,7 @@
                     <pic:cNvPicPr/>
                   </pic:nvPicPr>
                   <pic:blipFill>
-                    <a:blip r:embed="rId6">
+                    <a:blip r:embed="rId8">
                       <a:extLst>
                         <a:ext uri="{28A0092B-C50C-407E-A947-70E740481C1C}">
                           <a14:useLocalDpi xmlns:a14="http://schemas.microsoft.com/office/drawing/2010/main" val="0"/>
@@ -157,7 +143,7 @@
                     <pic:cNvPicPr/>
                   </pic:nvPicPr>
                   <pic:blipFill>
-                    <a:blip r:embed="rId7">
+                    <a:blip r:embed="rId9">
                       <a:extLst>
                         <a:ext uri="{28A0092B-C50C-407E-A947-70E740481C1C}">
                           <a14:useLocalDpi xmlns:a14="http://schemas.microsoft.com/office/drawing/2010/main" val="0"/>
@@ -193,16 +179,7 @@
       </w:r>
       <w:r>
         <w:lastRenderedPageBreak/>
-        <w:t>Step 2</w:t>
-      </w:r>
-      <w:r>
-        <w:t xml:space="preserve">: </w:t>
-      </w:r>
-      <w:r>
-        <w:t>Hex</w:t>
-      </w:r>
-      <w:r>
-        <w:t xml:space="preserve"> Movement</w:t>
+        <w:t>Step 2: Hex Movement</w:t>
       </w:r>
     </w:p>
     <w:p>
@@ -227,7 +204,7 @@
                     <pic:cNvPicPr/>
                   </pic:nvPicPr>
                   <pic:blipFill>
-                    <a:blip r:embed="rId8">
+                    <a:blip r:embed="rId10">
                       <a:extLst>
                         <a:ext uri="{28A0092B-C50C-407E-A947-70E740481C1C}">
                           <a14:useLocalDpi xmlns:a14="http://schemas.microsoft.com/office/drawing/2010/main" val="0"/>
@@ -276,7 +253,7 @@
                     <pic:cNvPicPr/>
                   </pic:nvPicPr>
                   <pic:blipFill>
-                    <a:blip r:embed="rId9">
+                    <a:blip r:embed="rId11">
                       <a:extLst>
                         <a:ext uri="{28A0092B-C50C-407E-A947-70E740481C1C}">
                           <a14:useLocalDpi xmlns:a14="http://schemas.microsoft.com/office/drawing/2010/main" val="0"/>
@@ -324,16 +301,7 @@
       </w:pPr>
       <w:r>
         <w:lastRenderedPageBreak/>
-        <w:t>Step 3</w:t>
-      </w:r>
-      <w:r>
-        <w:t xml:space="preserve">: </w:t>
-      </w:r>
-      <w:r>
-        <w:t>Goose</w:t>
-      </w:r>
-      <w:r>
-        <w:t xml:space="preserve"> Movement</w:t>
+        <w:t>Step 3: Goose Movement</w:t>
       </w:r>
     </w:p>
     <w:p>
@@ -358,7 +326,7 @@
                     <pic:cNvPicPr/>
                   </pic:nvPicPr>
                   <pic:blipFill>
-                    <a:blip r:embed="rId10">
+                    <a:blip r:embed="rId12">
                       <a:extLst>
                         <a:ext uri="{28A0092B-C50C-407E-A947-70E740481C1C}">
                           <a14:useLocalDpi xmlns:a14="http://schemas.microsoft.com/office/drawing/2010/main" val="0"/>
@@ -407,7 +375,7 @@
                     <pic:cNvPicPr/>
                   </pic:nvPicPr>
                   <pic:blipFill>
-                    <a:blip r:embed="rId11">
+                    <a:blip r:embed="rId13">
                       <a:extLst>
                         <a:ext uri="{28A0092B-C50C-407E-A947-70E740481C1C}">
                           <a14:useLocalDpi xmlns:a14="http://schemas.microsoft.com/office/drawing/2010/main" val="0"/>
@@ -434,7 +402,1616 @@
         </w:drawing>
       </w:r>
     </w:p>
+    <w:p>
+      <w:r>
+        <w:br w:type="page"/>
+      </w:r>
+    </w:p>
+    <w:p>
+      <w:pPr>
+        <w:pStyle w:val="Heading2"/>
+      </w:pPr>
+      <w:r>
+        <w:lastRenderedPageBreak/>
+        <w:t>Step 4: Darren Movement</w:t>
+      </w:r>
+    </w:p>
+    <w:p>
+      <w:r>
+        <w:rPr>
+          <w:noProof/>
+          <w:lang w:eastAsia="en-AU"/>
+        </w:rPr>
+        <w:drawing>
+          <wp:inline distT="0" distB="0" distL="0" distR="0" wp14:anchorId="759BA059" wp14:editId="6E635BC8">
+            <wp:extent cx="790575" cy="721073"/>
+            <wp:effectExtent l="0" t="0" r="0" b="0"/>
+            <wp:docPr id="7" name="Picture 7"/>
+            <wp:cNvGraphicFramePr>
+              <a:graphicFrameLocks xmlns:a="http://schemas.openxmlformats.org/drawingml/2006/main" noChangeAspect="1"/>
+            </wp:cNvGraphicFramePr>
+            <a:graphic xmlns:a="http://schemas.openxmlformats.org/drawingml/2006/main">
+              <a:graphicData uri="http://schemas.openxmlformats.org/drawingml/2006/picture">
+                <pic:pic xmlns:pic="http://schemas.openxmlformats.org/drawingml/2006/picture">
+                  <pic:nvPicPr>
+                    <pic:cNvPr id="0" name="Goose.png"/>
+                    <pic:cNvPicPr/>
+                  </pic:nvPicPr>
+                  <pic:blipFill>
+                    <a:blip r:embed="rId14">
+                      <a:extLst>
+                        <a:ext uri="{28A0092B-C50C-407E-A947-70E740481C1C}">
+                          <a14:useLocalDpi xmlns:a14="http://schemas.microsoft.com/office/drawing/2010/main" val="0"/>
+                        </a:ext>
+                      </a:extLst>
+                    </a:blip>
+                    <a:stretch>
+                      <a:fillRect/>
+                    </a:stretch>
+                  </pic:blipFill>
+                  <pic:spPr>
+                    <a:xfrm>
+                      <a:off x="0" y="0"/>
+                      <a:ext cx="790575" cy="721073"/>
+                    </a:xfrm>
+                    <a:prstGeom prst="rect">
+                      <a:avLst/>
+                    </a:prstGeom>
+                  </pic:spPr>
+                </pic:pic>
+              </a:graphicData>
+            </a:graphic>
+          </wp:inline>
+        </w:drawing>
+      </w:r>
+    </w:p>
+    <w:p>
+      <w:r>
+        <w:rPr>
+          <w:noProof/>
+          <w:lang w:eastAsia="en-AU"/>
+        </w:rPr>
+        <w:drawing>
+          <wp:inline distT="0" distB="0" distL="0" distR="0" wp14:anchorId="74C505C2" wp14:editId="457AD84A">
+            <wp:extent cx="3022222" cy="6476191"/>
+            <wp:effectExtent l="0" t="0" r="6985" b="1270"/>
+            <wp:docPr id="8" name="Picture 8"/>
+            <wp:cNvGraphicFramePr>
+              <a:graphicFrameLocks xmlns:a="http://schemas.openxmlformats.org/drawingml/2006/main" noChangeAspect="1"/>
+            </wp:cNvGraphicFramePr>
+            <a:graphic xmlns:a="http://schemas.openxmlformats.org/drawingml/2006/main">
+              <a:graphicData uri="http://schemas.openxmlformats.org/drawingml/2006/picture">
+                <pic:pic xmlns:pic="http://schemas.openxmlformats.org/drawingml/2006/picture">
+                  <pic:nvPicPr>
+                    <pic:cNvPr id="0" name="step 3 - goose movement.png"/>
+                    <pic:cNvPicPr/>
+                  </pic:nvPicPr>
+                  <pic:blipFill>
+                    <a:blip r:embed="rId13">
+                      <a:extLst>
+                        <a:ext uri="{28A0092B-C50C-407E-A947-70E740481C1C}">
+                          <a14:useLocalDpi xmlns:a14="http://schemas.microsoft.com/office/drawing/2010/main" val="0"/>
+                        </a:ext>
+                      </a:extLst>
+                    </a:blip>
+                    <a:stretch>
+                      <a:fillRect/>
+                    </a:stretch>
+                  </pic:blipFill>
+                  <pic:spPr>
+                    <a:xfrm>
+                      <a:off x="0" y="0"/>
+                      <a:ext cx="3022222" cy="6476191"/>
+                    </a:xfrm>
+                    <a:prstGeom prst="rect">
+                      <a:avLst/>
+                    </a:prstGeom>
+                  </pic:spPr>
+                </pic:pic>
+              </a:graphicData>
+            </a:graphic>
+          </wp:inline>
+        </w:drawing>
+      </w:r>
+    </w:p>
+    <w:p>
+      <w:r>
+        <w:br w:type="page"/>
+      </w:r>
+    </w:p>
+    <w:p>
+      <w:pPr>
+        <w:pStyle w:val="Heading2"/>
+      </w:pPr>
+      <w:r>
+        <w:lastRenderedPageBreak/>
+        <w:t>Step 5</w:t>
+      </w:r>
+      <w:r>
+        <w:t xml:space="preserve">: </w:t>
+      </w:r>
+      <w:r>
+        <w:t>Darren’s Laser (Starting point</w:t>
+      </w:r>
+      <w:proofErr w:type="gramStart"/>
+      <w:r>
+        <w:t>: )</w:t>
+      </w:r>
+      <w:proofErr w:type="gramEnd"/>
+    </w:p>
+    <w:p>
+      <w:r>
+        <w:rPr>
+          <w:noProof/>
+          <w:lang w:eastAsia="en-AU"/>
+        </w:rPr>
+        <w:drawing>
+          <wp:inline distT="0" distB="0" distL="0" distR="0" wp14:anchorId="76F9F4CD" wp14:editId="6E315F5F">
+            <wp:extent cx="721073" cy="721073"/>
+            <wp:effectExtent l="0" t="0" r="0" b="3175"/>
+            <wp:docPr id="9" name="Picture 9"/>
+            <wp:cNvGraphicFramePr>
+              <a:graphicFrameLocks xmlns:a="http://schemas.openxmlformats.org/drawingml/2006/main" noChangeAspect="1"/>
+            </wp:cNvGraphicFramePr>
+            <a:graphic xmlns:a="http://schemas.openxmlformats.org/drawingml/2006/main">
+              <a:graphicData uri="http://schemas.openxmlformats.org/drawingml/2006/picture">
+                <pic:pic xmlns:pic="http://schemas.openxmlformats.org/drawingml/2006/picture">
+                  <pic:nvPicPr>
+                    <pic:cNvPr id="0" name="Goose.png"/>
+                    <pic:cNvPicPr/>
+                  </pic:nvPicPr>
+                  <pic:blipFill>
+                    <a:blip r:embed="rId15">
+                      <a:extLst>
+                        <a:ext uri="{28A0092B-C50C-407E-A947-70E740481C1C}">
+                          <a14:useLocalDpi xmlns:a14="http://schemas.microsoft.com/office/drawing/2010/main" val="0"/>
+                        </a:ext>
+                      </a:extLst>
+                    </a:blip>
+                    <a:stretch>
+                      <a:fillRect/>
+                    </a:stretch>
+                  </pic:blipFill>
+                  <pic:spPr>
+                    <a:xfrm>
+                      <a:off x="0" y="0"/>
+                      <a:ext cx="721073" cy="721073"/>
+                    </a:xfrm>
+                    <a:prstGeom prst="rect">
+                      <a:avLst/>
+                    </a:prstGeom>
+                  </pic:spPr>
+                </pic:pic>
+              </a:graphicData>
+            </a:graphic>
+          </wp:inline>
+        </w:drawing>
+      </w:r>
+    </w:p>
+    <w:p>
+      <w:r>
+        <w:drawing>
+          <wp:inline distT="0" distB="0" distL="0" distR="0" wp14:anchorId="59FDBD06" wp14:editId="7DA44491">
+            <wp:extent cx="5932800" cy="2736000"/>
+            <wp:effectExtent l="0" t="0" r="0" b="7620"/>
+            <wp:docPr id="13" name="Picture 13"/>
+            <wp:cNvGraphicFramePr>
+              <a:graphicFrameLocks xmlns:a="http://schemas.openxmlformats.org/drawingml/2006/main" noChangeAspect="1"/>
+            </wp:cNvGraphicFramePr>
+            <a:graphic xmlns:a="http://schemas.openxmlformats.org/drawingml/2006/main">
+              <a:graphicData uri="http://schemas.openxmlformats.org/drawingml/2006/picture">
+                <pic:pic xmlns:pic="http://schemas.openxmlformats.org/drawingml/2006/picture">
+                  <pic:nvPicPr>
+                    <pic:cNvPr id="0" name=""/>
+                    <pic:cNvPicPr/>
+                  </pic:nvPicPr>
+                  <pic:blipFill>
+                    <a:blip r:embed="rId16"/>
+                    <a:stretch>
+                      <a:fillRect/>
+                    </a:stretch>
+                  </pic:blipFill>
+                  <pic:spPr>
+                    <a:xfrm>
+                      <a:off x="0" y="0"/>
+                      <a:ext cx="5932800" cy="2736000"/>
+                    </a:xfrm>
+                    <a:prstGeom prst="rect">
+                      <a:avLst/>
+                    </a:prstGeom>
+                  </pic:spPr>
+                </pic:pic>
+              </a:graphicData>
+            </a:graphic>
+          </wp:inline>
+        </w:drawing>
+      </w:r>
+    </w:p>
+    <w:p>
+      <w:r>
+        <w:br w:type="page"/>
+      </w:r>
+    </w:p>
+    <w:p>
+      <w:pPr>
+        <w:pStyle w:val="Heading2"/>
+      </w:pPr>
+      <w:r>
+        <w:lastRenderedPageBreak/>
+        <w:t>Step 6</w:t>
+      </w:r>
+      <w:r>
+        <w:t xml:space="preserve">: </w:t>
+      </w:r>
+      <w:proofErr w:type="spellStart"/>
+      <w:r>
+        <w:t>Bajo’s</w:t>
+      </w:r>
+      <w:proofErr w:type="spellEnd"/>
+      <w:r>
+        <w:t xml:space="preserve"> Rubber Chicken</w:t>
+      </w:r>
+    </w:p>
+    <w:p>
+      <w:r>
+        <w:rPr>
+          <w:noProof/>
+          <w:lang w:eastAsia="en-AU"/>
+        </w:rPr>
+        <w:drawing>
+          <wp:inline distT="0" distB="0" distL="0" distR="0" wp14:anchorId="76F9F4CD" wp14:editId="6E315F5F">
+            <wp:extent cx="721073" cy="721073"/>
+            <wp:effectExtent l="0" t="0" r="0" b="3175"/>
+            <wp:docPr id="11" name="Picture 11"/>
+            <wp:cNvGraphicFramePr>
+              <a:graphicFrameLocks xmlns:a="http://schemas.openxmlformats.org/drawingml/2006/main" noChangeAspect="1"/>
+            </wp:cNvGraphicFramePr>
+            <a:graphic xmlns:a="http://schemas.openxmlformats.org/drawingml/2006/main">
+              <a:graphicData uri="http://schemas.openxmlformats.org/drawingml/2006/picture">
+                <pic:pic xmlns:pic="http://schemas.openxmlformats.org/drawingml/2006/picture">
+                  <pic:nvPicPr>
+                    <pic:cNvPr id="0" name="Goose.png"/>
+                    <pic:cNvPicPr/>
+                  </pic:nvPicPr>
+                  <pic:blipFill>
+                    <a:blip r:embed="rId17">
+                      <a:extLst>
+                        <a:ext uri="{28A0092B-C50C-407E-A947-70E740481C1C}">
+                          <a14:useLocalDpi xmlns:a14="http://schemas.microsoft.com/office/drawing/2010/main" val="0"/>
+                        </a:ext>
+                      </a:extLst>
+                    </a:blip>
+                    <a:stretch>
+                      <a:fillRect/>
+                    </a:stretch>
+                  </pic:blipFill>
+                  <pic:spPr>
+                    <a:xfrm>
+                      <a:off x="0" y="0"/>
+                      <a:ext cx="721073" cy="721073"/>
+                    </a:xfrm>
+                    <a:prstGeom prst="rect">
+                      <a:avLst/>
+                    </a:prstGeom>
+                  </pic:spPr>
+                </pic:pic>
+              </a:graphicData>
+            </a:graphic>
+          </wp:inline>
+        </w:drawing>
+      </w:r>
+    </w:p>
+    <w:p>
+      <w:r>
+        <w:rPr>
+          <w:noProof/>
+          <w:lang w:eastAsia="en-AU"/>
+        </w:rPr>
+        <w:drawing>
+          <wp:inline distT="0" distB="0" distL="0" distR="0" wp14:anchorId="7724A5F0" wp14:editId="53FECDB7">
+            <wp:extent cx="5767200" cy="3956400"/>
+            <wp:effectExtent l="0" t="0" r="5080" b="6350"/>
+            <wp:docPr id="12" name="Picture 12"/>
+            <wp:cNvGraphicFramePr>
+              <a:graphicFrameLocks xmlns:a="http://schemas.openxmlformats.org/drawingml/2006/main" noChangeAspect="1"/>
+            </wp:cNvGraphicFramePr>
+            <a:graphic xmlns:a="http://schemas.openxmlformats.org/drawingml/2006/main">
+              <a:graphicData uri="http://schemas.openxmlformats.org/drawingml/2006/picture">
+                <pic:pic xmlns:pic="http://schemas.openxmlformats.org/drawingml/2006/picture">
+                  <pic:nvPicPr>
+                    <pic:cNvPr id="0" name="step 3 - goose movement.png"/>
+                    <pic:cNvPicPr/>
+                  </pic:nvPicPr>
+                  <pic:blipFill>
+                    <a:blip r:embed="rId18">
+                      <a:extLst>
+                        <a:ext uri="{28A0092B-C50C-407E-A947-70E740481C1C}">
+                          <a14:useLocalDpi xmlns:a14="http://schemas.microsoft.com/office/drawing/2010/main" val="0"/>
+                        </a:ext>
+                      </a:extLst>
+                    </a:blip>
+                    <a:stretch>
+                      <a:fillRect/>
+                    </a:stretch>
+                  </pic:blipFill>
+                  <pic:spPr>
+                    <a:xfrm>
+                      <a:off x="0" y="0"/>
+                      <a:ext cx="5767200" cy="3956400"/>
+                    </a:xfrm>
+                    <a:prstGeom prst="rect">
+                      <a:avLst/>
+                    </a:prstGeom>
+                  </pic:spPr>
+                </pic:pic>
+              </a:graphicData>
+            </a:graphic>
+          </wp:inline>
+        </w:drawing>
+      </w:r>
+    </w:p>
+    <w:p>
+      <w:r>
+        <w:br w:type="page"/>
+      </w:r>
+    </w:p>
+    <w:p>
+      <w:pPr>
+        <w:pStyle w:val="Heading2"/>
+      </w:pPr>
+      <w:r>
+        <w:lastRenderedPageBreak/>
+        <w:t>Step 7</w:t>
+      </w:r>
+      <w:r>
+        <w:t xml:space="preserve">: </w:t>
+      </w:r>
+      <w:r>
+        <w:t>Goose’s</w:t>
+      </w:r>
+      <w:r>
+        <w:t xml:space="preserve"> Rubber Chicken</w:t>
+      </w:r>
+    </w:p>
+    <w:p>
+      <w:r>
+        <w:rPr>
+          <w:noProof/>
+          <w:lang w:eastAsia="en-AU"/>
+        </w:rPr>
+        <w:drawing>
+          <wp:inline distT="0" distB="0" distL="0" distR="0" wp14:anchorId="3921E981" wp14:editId="6507C970">
+            <wp:extent cx="721073" cy="721073"/>
+            <wp:effectExtent l="0" t="0" r="0" b="3175"/>
+            <wp:docPr id="14" name="Picture 14"/>
+            <wp:cNvGraphicFramePr>
+              <a:graphicFrameLocks xmlns:a="http://schemas.openxmlformats.org/drawingml/2006/main" noChangeAspect="1"/>
+            </wp:cNvGraphicFramePr>
+            <a:graphic xmlns:a="http://schemas.openxmlformats.org/drawingml/2006/main">
+              <a:graphicData uri="http://schemas.openxmlformats.org/drawingml/2006/picture">
+                <pic:pic xmlns:pic="http://schemas.openxmlformats.org/drawingml/2006/picture">
+                  <pic:nvPicPr>
+                    <pic:cNvPr id="0" name="Goose.png"/>
+                    <pic:cNvPicPr/>
+                  </pic:nvPicPr>
+                  <pic:blipFill>
+                    <a:blip r:embed="rId17">
+                      <a:extLst>
+                        <a:ext uri="{28A0092B-C50C-407E-A947-70E740481C1C}">
+                          <a14:useLocalDpi xmlns:a14="http://schemas.microsoft.com/office/drawing/2010/main" val="0"/>
+                        </a:ext>
+                      </a:extLst>
+                    </a:blip>
+                    <a:stretch>
+                      <a:fillRect/>
+                    </a:stretch>
+                  </pic:blipFill>
+                  <pic:spPr>
+                    <a:xfrm>
+                      <a:off x="0" y="0"/>
+                      <a:ext cx="721073" cy="721073"/>
+                    </a:xfrm>
+                    <a:prstGeom prst="rect">
+                      <a:avLst/>
+                    </a:prstGeom>
+                  </pic:spPr>
+                </pic:pic>
+              </a:graphicData>
+            </a:graphic>
+          </wp:inline>
+        </w:drawing>
+      </w:r>
+    </w:p>
+    <w:p>
+      <w:r>
+        <w:rPr>
+          <w:noProof/>
+          <w:lang w:eastAsia="en-AU"/>
+        </w:rPr>
+        <w:drawing>
+          <wp:inline distT="0" distB="0" distL="0" distR="0" wp14:anchorId="76C7BAC8" wp14:editId="6755767A">
+            <wp:extent cx="5767200" cy="3818971"/>
+            <wp:effectExtent l="0" t="0" r="5080" b="0"/>
+            <wp:docPr id="15" name="Picture 15"/>
+            <wp:cNvGraphicFramePr>
+              <a:graphicFrameLocks xmlns:a="http://schemas.openxmlformats.org/drawingml/2006/main" noChangeAspect="1"/>
+            </wp:cNvGraphicFramePr>
+            <a:graphic xmlns:a="http://schemas.openxmlformats.org/drawingml/2006/main">
+              <a:graphicData uri="http://schemas.openxmlformats.org/drawingml/2006/picture">
+                <pic:pic xmlns:pic="http://schemas.openxmlformats.org/drawingml/2006/picture">
+                  <pic:nvPicPr>
+                    <pic:cNvPr id="0" name="step 3 - goose movement.png"/>
+                    <pic:cNvPicPr/>
+                  </pic:nvPicPr>
+                  <pic:blipFill>
+                    <a:blip r:embed="rId19">
+                      <a:extLst>
+                        <a:ext uri="{28A0092B-C50C-407E-A947-70E740481C1C}">
+                          <a14:useLocalDpi xmlns:a14="http://schemas.microsoft.com/office/drawing/2010/main" val="0"/>
+                        </a:ext>
+                      </a:extLst>
+                    </a:blip>
+                    <a:stretch>
+                      <a:fillRect/>
+                    </a:stretch>
+                  </pic:blipFill>
+                  <pic:spPr>
+                    <a:xfrm>
+                      <a:off x="0" y="0"/>
+                      <a:ext cx="5767200" cy="3818971"/>
+                    </a:xfrm>
+                    <a:prstGeom prst="rect">
+                      <a:avLst/>
+                    </a:prstGeom>
+                  </pic:spPr>
+                </pic:pic>
+              </a:graphicData>
+            </a:graphic>
+          </wp:inline>
+        </w:drawing>
+      </w:r>
+    </w:p>
+    <w:p>
+      <w:r>
+        <w:br w:type="page"/>
+      </w:r>
+    </w:p>
+    <w:p>
+      <w:pPr>
+        <w:pStyle w:val="Heading2"/>
+      </w:pPr>
+      <w:r>
+        <w:lastRenderedPageBreak/>
+        <w:t>Step 8</w:t>
+      </w:r>
+      <w:r>
+        <w:t xml:space="preserve">: </w:t>
+      </w:r>
+      <w:r>
+        <w:t>Hex’s</w:t>
+      </w:r>
+      <w:r>
+        <w:t xml:space="preserve"> Rubber Chicken</w:t>
+      </w:r>
+    </w:p>
+    <w:p>
+      <w:r>
+        <w:rPr>
+          <w:noProof/>
+          <w:lang w:eastAsia="en-AU"/>
+        </w:rPr>
+        <w:drawing>
+          <wp:inline distT="0" distB="0" distL="0" distR="0" wp14:anchorId="3921E981" wp14:editId="6507C970">
+            <wp:extent cx="721073" cy="721073"/>
+            <wp:effectExtent l="0" t="0" r="0" b="3175"/>
+            <wp:docPr id="16" name="Picture 16"/>
+            <wp:cNvGraphicFramePr>
+              <a:graphicFrameLocks xmlns:a="http://schemas.openxmlformats.org/drawingml/2006/main" noChangeAspect="1"/>
+            </wp:cNvGraphicFramePr>
+            <a:graphic xmlns:a="http://schemas.openxmlformats.org/drawingml/2006/main">
+              <a:graphicData uri="http://schemas.openxmlformats.org/drawingml/2006/picture">
+                <pic:pic xmlns:pic="http://schemas.openxmlformats.org/drawingml/2006/picture">
+                  <pic:nvPicPr>
+                    <pic:cNvPr id="0" name="Goose.png"/>
+                    <pic:cNvPicPr/>
+                  </pic:nvPicPr>
+                  <pic:blipFill>
+                    <a:blip r:embed="rId17">
+                      <a:extLst>
+                        <a:ext uri="{28A0092B-C50C-407E-A947-70E740481C1C}">
+                          <a14:useLocalDpi xmlns:a14="http://schemas.microsoft.com/office/drawing/2010/main" val="0"/>
+                        </a:ext>
+                      </a:extLst>
+                    </a:blip>
+                    <a:stretch>
+                      <a:fillRect/>
+                    </a:stretch>
+                  </pic:blipFill>
+                  <pic:spPr>
+                    <a:xfrm>
+                      <a:off x="0" y="0"/>
+                      <a:ext cx="721073" cy="721073"/>
+                    </a:xfrm>
+                    <a:prstGeom prst="rect">
+                      <a:avLst/>
+                    </a:prstGeom>
+                  </pic:spPr>
+                </pic:pic>
+              </a:graphicData>
+            </a:graphic>
+          </wp:inline>
+        </w:drawing>
+      </w:r>
+    </w:p>
+    <w:p>
+      <w:r>
+        <w:rPr>
+          <w:noProof/>
+          <w:lang w:eastAsia="en-AU"/>
+        </w:rPr>
+        <w:drawing>
+          <wp:inline distT="0" distB="0" distL="0" distR="0" wp14:anchorId="76C7BAC8" wp14:editId="6755767A">
+            <wp:extent cx="5767200" cy="3867153"/>
+            <wp:effectExtent l="0" t="0" r="5080" b="0"/>
+            <wp:docPr id="17" name="Picture 17"/>
+            <wp:cNvGraphicFramePr>
+              <a:graphicFrameLocks xmlns:a="http://schemas.openxmlformats.org/drawingml/2006/main" noChangeAspect="1"/>
+            </wp:cNvGraphicFramePr>
+            <a:graphic xmlns:a="http://schemas.openxmlformats.org/drawingml/2006/main">
+              <a:graphicData uri="http://schemas.openxmlformats.org/drawingml/2006/picture">
+                <pic:pic xmlns:pic="http://schemas.openxmlformats.org/drawingml/2006/picture">
+                  <pic:nvPicPr>
+                    <pic:cNvPr id="0" name="step 3 - goose movement.png"/>
+                    <pic:cNvPicPr/>
+                  </pic:nvPicPr>
+                  <pic:blipFill>
+                    <a:blip r:embed="rId20">
+                      <a:extLst>
+                        <a:ext uri="{28A0092B-C50C-407E-A947-70E740481C1C}">
+                          <a14:useLocalDpi xmlns:a14="http://schemas.microsoft.com/office/drawing/2010/main" val="0"/>
+                        </a:ext>
+                      </a:extLst>
+                    </a:blip>
+                    <a:stretch>
+                      <a:fillRect/>
+                    </a:stretch>
+                  </pic:blipFill>
+                  <pic:spPr>
+                    <a:xfrm>
+                      <a:off x="0" y="0"/>
+                      <a:ext cx="5767200" cy="3867153"/>
+                    </a:xfrm>
+                    <a:prstGeom prst="rect">
+                      <a:avLst/>
+                    </a:prstGeom>
+                  </pic:spPr>
+                </pic:pic>
+              </a:graphicData>
+            </a:graphic>
+          </wp:inline>
+        </w:drawing>
+      </w:r>
+    </w:p>
+    <w:p>
+      <w:r>
+        <w:br w:type="page"/>
+      </w:r>
+    </w:p>
+    <w:p>
+      <w:pPr>
+        <w:pStyle w:val="Heading2"/>
+      </w:pPr>
+      <w:r>
+        <w:lastRenderedPageBreak/>
+        <w:t>Step 9</w:t>
+      </w:r>
+      <w:r>
+        <w:t xml:space="preserve">: </w:t>
+      </w:r>
+      <w:r>
+        <w:t>Barrier 1</w:t>
+      </w:r>
+    </w:p>
+    <w:p>
+      <w:r>
+        <w:rPr>
+          <w:noProof/>
+          <w:lang w:eastAsia="en-AU"/>
+        </w:rPr>
+        <w:drawing>
+          <wp:inline distT="0" distB="0" distL="0" distR="0" wp14:anchorId="4D44581B" wp14:editId="51F4F4BA">
+            <wp:extent cx="721073" cy="540804"/>
+            <wp:effectExtent l="0" t="0" r="3175" b="0"/>
+            <wp:docPr id="18" name="Picture 18"/>
+            <wp:cNvGraphicFramePr>
+              <a:graphicFrameLocks xmlns:a="http://schemas.openxmlformats.org/drawingml/2006/main" noChangeAspect="1"/>
+            </wp:cNvGraphicFramePr>
+            <a:graphic xmlns:a="http://schemas.openxmlformats.org/drawingml/2006/main">
+              <a:graphicData uri="http://schemas.openxmlformats.org/drawingml/2006/picture">
+                <pic:pic xmlns:pic="http://schemas.openxmlformats.org/drawingml/2006/picture">
+                  <pic:nvPicPr>
+                    <pic:cNvPr id="0" name="Goose.png"/>
+                    <pic:cNvPicPr/>
+                  </pic:nvPicPr>
+                  <pic:blipFill>
+                    <a:blip r:embed="rId21">
+                      <a:extLst>
+                        <a:ext uri="{28A0092B-C50C-407E-A947-70E740481C1C}">
+                          <a14:useLocalDpi xmlns:a14="http://schemas.microsoft.com/office/drawing/2010/main" val="0"/>
+                        </a:ext>
+                      </a:extLst>
+                    </a:blip>
+                    <a:stretch>
+                      <a:fillRect/>
+                    </a:stretch>
+                  </pic:blipFill>
+                  <pic:spPr>
+                    <a:xfrm>
+                      <a:off x="0" y="0"/>
+                      <a:ext cx="721073" cy="540804"/>
+                    </a:xfrm>
+                    <a:prstGeom prst="rect">
+                      <a:avLst/>
+                    </a:prstGeom>
+                  </pic:spPr>
+                </pic:pic>
+              </a:graphicData>
+            </a:graphic>
+          </wp:inline>
+        </w:drawing>
+      </w:r>
+    </w:p>
+    <w:p>
+      <w:r>
+        <w:rPr>
+          <w:noProof/>
+          <w:lang w:eastAsia="en-AU"/>
+        </w:rPr>
+        <w:drawing>
+          <wp:inline distT="0" distB="0" distL="0" distR="0" wp14:anchorId="3D5D5325" wp14:editId="404B8889">
+            <wp:extent cx="3312000" cy="2170800"/>
+            <wp:effectExtent l="0" t="0" r="3175" b="1270"/>
+            <wp:docPr id="19" name="Picture 19"/>
+            <wp:cNvGraphicFramePr>
+              <a:graphicFrameLocks xmlns:a="http://schemas.openxmlformats.org/drawingml/2006/main" noChangeAspect="1"/>
+            </wp:cNvGraphicFramePr>
+            <a:graphic xmlns:a="http://schemas.openxmlformats.org/drawingml/2006/main">
+              <a:graphicData uri="http://schemas.openxmlformats.org/drawingml/2006/picture">
+                <pic:pic xmlns:pic="http://schemas.openxmlformats.org/drawingml/2006/picture">
+                  <pic:nvPicPr>
+                    <pic:cNvPr id="0" name="step 3 - goose movement.png"/>
+                    <pic:cNvPicPr/>
+                  </pic:nvPicPr>
+                  <pic:blipFill>
+                    <a:blip r:embed="rId22">
+                      <a:extLst>
+                        <a:ext uri="{28A0092B-C50C-407E-A947-70E740481C1C}">
+                          <a14:useLocalDpi xmlns:a14="http://schemas.microsoft.com/office/drawing/2010/main" val="0"/>
+                        </a:ext>
+                      </a:extLst>
+                    </a:blip>
+                    <a:stretch>
+                      <a:fillRect/>
+                    </a:stretch>
+                  </pic:blipFill>
+                  <pic:spPr>
+                    <a:xfrm>
+                      <a:off x="0" y="0"/>
+                      <a:ext cx="3312000" cy="2170800"/>
+                    </a:xfrm>
+                    <a:prstGeom prst="rect">
+                      <a:avLst/>
+                    </a:prstGeom>
+                  </pic:spPr>
+                </pic:pic>
+              </a:graphicData>
+            </a:graphic>
+          </wp:inline>
+        </w:drawing>
+      </w:r>
+    </w:p>
+    <w:p>
+      <w:r>
+        <w:br w:type="page"/>
+      </w:r>
+    </w:p>
+    <w:p>
+      <w:pPr>
+        <w:pStyle w:val="Heading2"/>
+      </w:pPr>
+      <w:r>
+        <w:lastRenderedPageBreak/>
+        <w:t>Step 10</w:t>
+      </w:r>
+      <w:r>
+        <w:t xml:space="preserve">: </w:t>
+      </w:r>
+      <w:r>
+        <w:t>Barrier 2</w:t>
+      </w:r>
+    </w:p>
+    <w:p>
+      <w:r>
+        <w:rPr>
+          <w:noProof/>
+          <w:lang w:eastAsia="en-AU"/>
+        </w:rPr>
+        <w:drawing>
+          <wp:inline distT="0" distB="0" distL="0" distR="0" wp14:anchorId="3EE9500C" wp14:editId="17B0C0EA">
+            <wp:extent cx="721073" cy="540804"/>
+            <wp:effectExtent l="0" t="0" r="3175" b="0"/>
+            <wp:docPr id="20" name="Picture 20"/>
+            <wp:cNvGraphicFramePr>
+              <a:graphicFrameLocks xmlns:a="http://schemas.openxmlformats.org/drawingml/2006/main" noChangeAspect="1"/>
+            </wp:cNvGraphicFramePr>
+            <a:graphic xmlns:a="http://schemas.openxmlformats.org/drawingml/2006/main">
+              <a:graphicData uri="http://schemas.openxmlformats.org/drawingml/2006/picture">
+                <pic:pic xmlns:pic="http://schemas.openxmlformats.org/drawingml/2006/picture">
+                  <pic:nvPicPr>
+                    <pic:cNvPr id="0" name="Goose.png"/>
+                    <pic:cNvPicPr/>
+                  </pic:nvPicPr>
+                  <pic:blipFill>
+                    <a:blip r:embed="rId21">
+                      <a:extLst>
+                        <a:ext uri="{28A0092B-C50C-407E-A947-70E740481C1C}">
+                          <a14:useLocalDpi xmlns:a14="http://schemas.microsoft.com/office/drawing/2010/main" val="0"/>
+                        </a:ext>
+                      </a:extLst>
+                    </a:blip>
+                    <a:stretch>
+                      <a:fillRect/>
+                    </a:stretch>
+                  </pic:blipFill>
+                  <pic:spPr>
+                    <a:xfrm>
+                      <a:off x="0" y="0"/>
+                      <a:ext cx="721073" cy="540804"/>
+                    </a:xfrm>
+                    <a:prstGeom prst="rect">
+                      <a:avLst/>
+                    </a:prstGeom>
+                  </pic:spPr>
+                </pic:pic>
+              </a:graphicData>
+            </a:graphic>
+          </wp:inline>
+        </w:drawing>
+      </w:r>
+    </w:p>
+    <w:p>
+      <w:r>
+        <w:rPr>
+          <w:noProof/>
+          <w:lang w:eastAsia="en-AU"/>
+        </w:rPr>
+        <w:drawing>
+          <wp:inline distT="0" distB="0" distL="0" distR="0" wp14:anchorId="72E5A1B4" wp14:editId="6E796847">
+            <wp:extent cx="2783076" cy="2170800"/>
+            <wp:effectExtent l="0" t="0" r="0" b="1270"/>
+            <wp:docPr id="21" name="Picture 21"/>
+            <wp:cNvGraphicFramePr>
+              <a:graphicFrameLocks xmlns:a="http://schemas.openxmlformats.org/drawingml/2006/main" noChangeAspect="1"/>
+            </wp:cNvGraphicFramePr>
+            <a:graphic xmlns:a="http://schemas.openxmlformats.org/drawingml/2006/main">
+              <a:graphicData uri="http://schemas.openxmlformats.org/drawingml/2006/picture">
+                <pic:pic xmlns:pic="http://schemas.openxmlformats.org/drawingml/2006/picture">
+                  <pic:nvPicPr>
+                    <pic:cNvPr id="0" name="step 3 - goose movement.png"/>
+                    <pic:cNvPicPr/>
+                  </pic:nvPicPr>
+                  <pic:blipFill>
+                    <a:blip r:embed="rId23">
+                      <a:extLst>
+                        <a:ext uri="{28A0092B-C50C-407E-A947-70E740481C1C}">
+                          <a14:useLocalDpi xmlns:a14="http://schemas.microsoft.com/office/drawing/2010/main" val="0"/>
+                        </a:ext>
+                      </a:extLst>
+                    </a:blip>
+                    <a:stretch>
+                      <a:fillRect/>
+                    </a:stretch>
+                  </pic:blipFill>
+                  <pic:spPr>
+                    <a:xfrm>
+                      <a:off x="0" y="0"/>
+                      <a:ext cx="2783076" cy="2170800"/>
+                    </a:xfrm>
+                    <a:prstGeom prst="rect">
+                      <a:avLst/>
+                    </a:prstGeom>
+                  </pic:spPr>
+                </pic:pic>
+              </a:graphicData>
+            </a:graphic>
+          </wp:inline>
+        </w:drawing>
+      </w:r>
+    </w:p>
+    <w:p>
+      <w:r>
+        <w:br w:type="page"/>
+      </w:r>
+    </w:p>
+    <w:p>
+      <w:pPr>
+        <w:pStyle w:val="Heading2"/>
+      </w:pPr>
+      <w:r>
+        <w:lastRenderedPageBreak/>
+        <w:t>Step 12</w:t>
+      </w:r>
+      <w:r>
+        <w:t xml:space="preserve">: </w:t>
+      </w:r>
+      <w:r>
+        <w:t>Barrier 3</w:t>
+      </w:r>
+    </w:p>
+    <w:p>
+      <w:r>
+        <w:rPr>
+          <w:noProof/>
+          <w:lang w:eastAsia="en-AU"/>
+        </w:rPr>
+        <w:drawing>
+          <wp:inline distT="0" distB="0" distL="0" distR="0" wp14:anchorId="3EE9500C" wp14:editId="17B0C0EA">
+            <wp:extent cx="721073" cy="540804"/>
+            <wp:effectExtent l="0" t="0" r="3175" b="0"/>
+            <wp:docPr id="22" name="Picture 22"/>
+            <wp:cNvGraphicFramePr>
+              <a:graphicFrameLocks xmlns:a="http://schemas.openxmlformats.org/drawingml/2006/main" noChangeAspect="1"/>
+            </wp:cNvGraphicFramePr>
+            <a:graphic xmlns:a="http://schemas.openxmlformats.org/drawingml/2006/main">
+              <a:graphicData uri="http://schemas.openxmlformats.org/drawingml/2006/picture">
+                <pic:pic xmlns:pic="http://schemas.openxmlformats.org/drawingml/2006/picture">
+                  <pic:nvPicPr>
+                    <pic:cNvPr id="0" name="Goose.png"/>
+                    <pic:cNvPicPr/>
+                  </pic:nvPicPr>
+                  <pic:blipFill>
+                    <a:blip r:embed="rId21">
+                      <a:extLst>
+                        <a:ext uri="{28A0092B-C50C-407E-A947-70E740481C1C}">
+                          <a14:useLocalDpi xmlns:a14="http://schemas.microsoft.com/office/drawing/2010/main" val="0"/>
+                        </a:ext>
+                      </a:extLst>
+                    </a:blip>
+                    <a:stretch>
+                      <a:fillRect/>
+                    </a:stretch>
+                  </pic:blipFill>
+                  <pic:spPr>
+                    <a:xfrm>
+                      <a:off x="0" y="0"/>
+                      <a:ext cx="721073" cy="540804"/>
+                    </a:xfrm>
+                    <a:prstGeom prst="rect">
+                      <a:avLst/>
+                    </a:prstGeom>
+                  </pic:spPr>
+                </pic:pic>
+              </a:graphicData>
+            </a:graphic>
+          </wp:inline>
+        </w:drawing>
+      </w:r>
+    </w:p>
+    <w:p>
+      <w:r>
+        <w:rPr>
+          <w:noProof/>
+          <w:lang w:eastAsia="en-AU"/>
+        </w:rPr>
+        <w:drawing>
+          <wp:inline distT="0" distB="0" distL="0" distR="0" wp14:anchorId="72E5A1B4" wp14:editId="6E796847">
+            <wp:extent cx="3135600" cy="2170800"/>
+            <wp:effectExtent l="0" t="0" r="8255" b="1270"/>
+            <wp:docPr id="23" name="Picture 23"/>
+            <wp:cNvGraphicFramePr>
+              <a:graphicFrameLocks xmlns:a="http://schemas.openxmlformats.org/drawingml/2006/main" noChangeAspect="1"/>
+            </wp:cNvGraphicFramePr>
+            <a:graphic xmlns:a="http://schemas.openxmlformats.org/drawingml/2006/main">
+              <a:graphicData uri="http://schemas.openxmlformats.org/drawingml/2006/picture">
+                <pic:pic xmlns:pic="http://schemas.openxmlformats.org/drawingml/2006/picture">
+                  <pic:nvPicPr>
+                    <pic:cNvPr id="0" name="step 3 - goose movement.png"/>
+                    <pic:cNvPicPr/>
+                  </pic:nvPicPr>
+                  <pic:blipFill>
+                    <a:blip r:embed="rId24">
+                      <a:extLst>
+                        <a:ext uri="{28A0092B-C50C-407E-A947-70E740481C1C}">
+                          <a14:useLocalDpi xmlns:a14="http://schemas.microsoft.com/office/drawing/2010/main" val="0"/>
+                        </a:ext>
+                      </a:extLst>
+                    </a:blip>
+                    <a:stretch>
+                      <a:fillRect/>
+                    </a:stretch>
+                  </pic:blipFill>
+                  <pic:spPr>
+                    <a:xfrm>
+                      <a:off x="0" y="0"/>
+                      <a:ext cx="3135600" cy="2170800"/>
+                    </a:xfrm>
+                    <a:prstGeom prst="rect">
+                      <a:avLst/>
+                    </a:prstGeom>
+                  </pic:spPr>
+                </pic:pic>
+              </a:graphicData>
+            </a:graphic>
+          </wp:inline>
+        </w:drawing>
+      </w:r>
+    </w:p>
+    <w:p>
+      <w:r>
+        <w:br w:type="page"/>
+      </w:r>
+    </w:p>
+    <w:p>
+      <w:pPr>
+        <w:pStyle w:val="Heading2"/>
+      </w:pPr>
+      <w:r>
+        <w:lastRenderedPageBreak/>
+        <w:t>Step 13</w:t>
+      </w:r>
+      <w:r>
+        <w:t xml:space="preserve">: Darren’s Laser </w:t>
+      </w:r>
+      <w:r>
+        <w:t>hitting Barrier</w:t>
+      </w:r>
+    </w:p>
+    <w:p>
+      <w:r>
+        <w:rPr>
+          <w:noProof/>
+          <w:lang w:eastAsia="en-AU"/>
+        </w:rPr>
+        <w:drawing>
+          <wp:inline distT="0" distB="0" distL="0" distR="0" wp14:anchorId="3B3E20D4" wp14:editId="597E351D">
+            <wp:extent cx="721073" cy="721073"/>
+            <wp:effectExtent l="0" t="0" r="0" b="3175"/>
+            <wp:docPr id="24" name="Picture 24"/>
+            <wp:cNvGraphicFramePr>
+              <a:graphicFrameLocks xmlns:a="http://schemas.openxmlformats.org/drawingml/2006/main" noChangeAspect="1"/>
+            </wp:cNvGraphicFramePr>
+            <a:graphic xmlns:a="http://schemas.openxmlformats.org/drawingml/2006/main">
+              <a:graphicData uri="http://schemas.openxmlformats.org/drawingml/2006/picture">
+                <pic:pic xmlns:pic="http://schemas.openxmlformats.org/drawingml/2006/picture">
+                  <pic:nvPicPr>
+                    <pic:cNvPr id="0" name="Goose.png"/>
+                    <pic:cNvPicPr/>
+                  </pic:nvPicPr>
+                  <pic:blipFill>
+                    <a:blip r:embed="rId15">
+                      <a:extLst>
+                        <a:ext uri="{28A0092B-C50C-407E-A947-70E740481C1C}">
+                          <a14:useLocalDpi xmlns:a14="http://schemas.microsoft.com/office/drawing/2010/main" val="0"/>
+                        </a:ext>
+                      </a:extLst>
+                    </a:blip>
+                    <a:stretch>
+                      <a:fillRect/>
+                    </a:stretch>
+                  </pic:blipFill>
+                  <pic:spPr>
+                    <a:xfrm>
+                      <a:off x="0" y="0"/>
+                      <a:ext cx="721073" cy="721073"/>
+                    </a:xfrm>
+                    <a:prstGeom prst="rect">
+                      <a:avLst/>
+                    </a:prstGeom>
+                  </pic:spPr>
+                </pic:pic>
+              </a:graphicData>
+            </a:graphic>
+          </wp:inline>
+        </w:drawing>
+      </w:r>
+      <w:r>
+        <w:rPr>
+          <w:noProof/>
+          <w:lang w:eastAsia="en-AU"/>
+        </w:rPr>
+        <w:drawing>
+          <wp:inline distT="0" distB="0" distL="0" distR="0" wp14:anchorId="04035B7D" wp14:editId="0FD97A98">
+            <wp:extent cx="721073" cy="540804"/>
+            <wp:effectExtent l="0" t="0" r="3175" b="0"/>
+            <wp:docPr id="26" name="Picture 26"/>
+            <wp:cNvGraphicFramePr>
+              <a:graphicFrameLocks xmlns:a="http://schemas.openxmlformats.org/drawingml/2006/main" noChangeAspect="1"/>
+            </wp:cNvGraphicFramePr>
+            <a:graphic xmlns:a="http://schemas.openxmlformats.org/drawingml/2006/main">
+              <a:graphicData uri="http://schemas.openxmlformats.org/drawingml/2006/picture">
+                <pic:pic xmlns:pic="http://schemas.openxmlformats.org/drawingml/2006/picture">
+                  <pic:nvPicPr>
+                    <pic:cNvPr id="0" name="Goose.png"/>
+                    <pic:cNvPicPr/>
+                  </pic:nvPicPr>
+                  <pic:blipFill>
+                    <a:blip r:embed="rId21">
+                      <a:extLst>
+                        <a:ext uri="{28A0092B-C50C-407E-A947-70E740481C1C}">
+                          <a14:useLocalDpi xmlns:a14="http://schemas.microsoft.com/office/drawing/2010/main" val="0"/>
+                        </a:ext>
+                      </a:extLst>
+                    </a:blip>
+                    <a:stretch>
+                      <a:fillRect/>
+                    </a:stretch>
+                  </pic:blipFill>
+                  <pic:spPr>
+                    <a:xfrm>
+                      <a:off x="0" y="0"/>
+                      <a:ext cx="721073" cy="540804"/>
+                    </a:xfrm>
+                    <a:prstGeom prst="rect">
+                      <a:avLst/>
+                    </a:prstGeom>
+                  </pic:spPr>
+                </pic:pic>
+              </a:graphicData>
+            </a:graphic>
+          </wp:inline>
+        </w:drawing>
+      </w:r>
+    </w:p>
+    <w:p>
+      <w:r>
+        <w:drawing>
+          <wp:inline distT="0" distB="0" distL="0" distR="0" wp14:anchorId="59C87A0B" wp14:editId="7AFED009">
+            <wp:extent cx="5947200" cy="3506400"/>
+            <wp:effectExtent l="0" t="0" r="0" b="0"/>
+            <wp:docPr id="25" name="Picture 25"/>
+            <wp:cNvGraphicFramePr>
+              <a:graphicFrameLocks xmlns:a="http://schemas.openxmlformats.org/drawingml/2006/main" noChangeAspect="1"/>
+            </wp:cNvGraphicFramePr>
+            <a:graphic xmlns:a="http://schemas.openxmlformats.org/drawingml/2006/main">
+              <a:graphicData uri="http://schemas.openxmlformats.org/drawingml/2006/picture">
+                <pic:pic xmlns:pic="http://schemas.openxmlformats.org/drawingml/2006/picture">
+                  <pic:nvPicPr>
+                    <pic:cNvPr id="0" name=""/>
+                    <pic:cNvPicPr/>
+                  </pic:nvPicPr>
+                  <pic:blipFill>
+                    <a:blip r:embed="rId25">
+                      <a:extLst>
+                        <a:ext uri="{28A0092B-C50C-407E-A947-70E740481C1C}">
+                          <a14:useLocalDpi xmlns:a14="http://schemas.microsoft.com/office/drawing/2010/main" val="0"/>
+                        </a:ext>
+                      </a:extLst>
+                    </a:blip>
+                    <a:stretch>
+                      <a:fillRect/>
+                    </a:stretch>
+                  </pic:blipFill>
+                  <pic:spPr>
+                    <a:xfrm>
+                      <a:off x="0" y="0"/>
+                      <a:ext cx="5947200" cy="3506400"/>
+                    </a:xfrm>
+                    <a:prstGeom prst="rect">
+                      <a:avLst/>
+                    </a:prstGeom>
+                  </pic:spPr>
+                </pic:pic>
+              </a:graphicData>
+            </a:graphic>
+          </wp:inline>
+        </w:drawing>
+      </w:r>
+    </w:p>
+    <w:p>
+      <w:r>
+        <w:br w:type="page"/>
+      </w:r>
+    </w:p>
+    <w:p>
+      <w:pPr>
+        <w:pStyle w:val="Heading2"/>
+      </w:pPr>
+      <w:r>
+        <w:lastRenderedPageBreak/>
+        <w:t xml:space="preserve">Step 13: </w:t>
+      </w:r>
+      <w:proofErr w:type="spellStart"/>
+      <w:r>
+        <w:t>Bajo</w:t>
+      </w:r>
+      <w:r>
+        <w:t>’s</w:t>
+      </w:r>
+      <w:proofErr w:type="spellEnd"/>
+      <w:r>
+        <w:t xml:space="preserve"> </w:t>
+      </w:r>
+      <w:r>
+        <w:t>Chicken</w:t>
+      </w:r>
+      <w:r>
+        <w:t xml:space="preserve"> hitting Barrier</w:t>
+      </w:r>
+    </w:p>
+    <w:p>
+      <w:r>
+        <w:rPr>
+          <w:noProof/>
+          <w:lang w:eastAsia="en-AU"/>
+        </w:rPr>
+        <w:drawing>
+          <wp:inline distT="0" distB="0" distL="0" distR="0" wp14:anchorId="756FCCD7" wp14:editId="5D124C24">
+            <wp:extent cx="721073" cy="721073"/>
+            <wp:effectExtent l="0" t="0" r="0" b="3175"/>
+            <wp:docPr id="27" name="Picture 27"/>
+            <wp:cNvGraphicFramePr>
+              <a:graphicFrameLocks xmlns:a="http://schemas.openxmlformats.org/drawingml/2006/main" noChangeAspect="1"/>
+            </wp:cNvGraphicFramePr>
+            <a:graphic xmlns:a="http://schemas.openxmlformats.org/drawingml/2006/main">
+              <a:graphicData uri="http://schemas.openxmlformats.org/drawingml/2006/picture">
+                <pic:pic xmlns:pic="http://schemas.openxmlformats.org/drawingml/2006/picture">
+                  <pic:nvPicPr>
+                    <pic:cNvPr id="0" name="Goose.png"/>
+                    <pic:cNvPicPr/>
+                  </pic:nvPicPr>
+                  <pic:blipFill>
+                    <a:blip r:embed="rId17">
+                      <a:extLst>
+                        <a:ext uri="{28A0092B-C50C-407E-A947-70E740481C1C}">
+                          <a14:useLocalDpi xmlns:a14="http://schemas.microsoft.com/office/drawing/2010/main" val="0"/>
+                        </a:ext>
+                      </a:extLst>
+                    </a:blip>
+                    <a:stretch>
+                      <a:fillRect/>
+                    </a:stretch>
+                  </pic:blipFill>
+                  <pic:spPr>
+                    <a:xfrm>
+                      <a:off x="0" y="0"/>
+                      <a:ext cx="721073" cy="721073"/>
+                    </a:xfrm>
+                    <a:prstGeom prst="rect">
+                      <a:avLst/>
+                    </a:prstGeom>
+                  </pic:spPr>
+                </pic:pic>
+              </a:graphicData>
+            </a:graphic>
+          </wp:inline>
+        </w:drawing>
+      </w:r>
+      <w:r>
+        <w:rPr>
+          <w:noProof/>
+          <w:lang w:eastAsia="en-AU"/>
+        </w:rPr>
+        <w:drawing>
+          <wp:inline distT="0" distB="0" distL="0" distR="0" wp14:anchorId="21FFDA9F" wp14:editId="6F72BB8F">
+            <wp:extent cx="721073" cy="540804"/>
+            <wp:effectExtent l="0" t="0" r="3175" b="0"/>
+            <wp:docPr id="28" name="Picture 28"/>
+            <wp:cNvGraphicFramePr>
+              <a:graphicFrameLocks xmlns:a="http://schemas.openxmlformats.org/drawingml/2006/main" noChangeAspect="1"/>
+            </wp:cNvGraphicFramePr>
+            <a:graphic xmlns:a="http://schemas.openxmlformats.org/drawingml/2006/main">
+              <a:graphicData uri="http://schemas.openxmlformats.org/drawingml/2006/picture">
+                <pic:pic xmlns:pic="http://schemas.openxmlformats.org/drawingml/2006/picture">
+                  <pic:nvPicPr>
+                    <pic:cNvPr id="0" name="Goose.png"/>
+                    <pic:cNvPicPr/>
+                  </pic:nvPicPr>
+                  <pic:blipFill>
+                    <a:blip r:embed="rId21">
+                      <a:extLst>
+                        <a:ext uri="{28A0092B-C50C-407E-A947-70E740481C1C}">
+                          <a14:useLocalDpi xmlns:a14="http://schemas.microsoft.com/office/drawing/2010/main" val="0"/>
+                        </a:ext>
+                      </a:extLst>
+                    </a:blip>
+                    <a:stretch>
+                      <a:fillRect/>
+                    </a:stretch>
+                  </pic:blipFill>
+                  <pic:spPr>
+                    <a:xfrm>
+                      <a:off x="0" y="0"/>
+                      <a:ext cx="721073" cy="540804"/>
+                    </a:xfrm>
+                    <a:prstGeom prst="rect">
+                      <a:avLst/>
+                    </a:prstGeom>
+                  </pic:spPr>
+                </pic:pic>
+              </a:graphicData>
+            </a:graphic>
+          </wp:inline>
+        </w:drawing>
+      </w:r>
+    </w:p>
+    <w:p>
+      <w:r>
+        <w:drawing>
+          <wp:inline distT="0" distB="0" distL="0" distR="0" wp14:anchorId="1F9246D3" wp14:editId="49B3D974">
+            <wp:extent cx="5947200" cy="1883164"/>
+            <wp:effectExtent l="0" t="0" r="0" b="3175"/>
+            <wp:docPr id="29" name="Picture 29"/>
+            <wp:cNvGraphicFramePr>
+              <a:graphicFrameLocks xmlns:a="http://schemas.openxmlformats.org/drawingml/2006/main" noChangeAspect="1"/>
+            </wp:cNvGraphicFramePr>
+            <a:graphic xmlns:a="http://schemas.openxmlformats.org/drawingml/2006/main">
+              <a:graphicData uri="http://schemas.openxmlformats.org/drawingml/2006/picture">
+                <pic:pic xmlns:pic="http://schemas.openxmlformats.org/drawingml/2006/picture">
+                  <pic:nvPicPr>
+                    <pic:cNvPr id="0" name=""/>
+                    <pic:cNvPicPr/>
+                  </pic:nvPicPr>
+                  <pic:blipFill>
+                    <a:blip r:embed="rId26">
+                      <a:extLst>
+                        <a:ext uri="{28A0092B-C50C-407E-A947-70E740481C1C}">
+                          <a14:useLocalDpi xmlns:a14="http://schemas.microsoft.com/office/drawing/2010/main" val="0"/>
+                        </a:ext>
+                      </a:extLst>
+                    </a:blip>
+                    <a:stretch>
+                      <a:fillRect/>
+                    </a:stretch>
+                  </pic:blipFill>
+                  <pic:spPr>
+                    <a:xfrm>
+                      <a:off x="0" y="0"/>
+                      <a:ext cx="5947200" cy="1883164"/>
+                    </a:xfrm>
+                    <a:prstGeom prst="rect">
+                      <a:avLst/>
+                    </a:prstGeom>
+                  </pic:spPr>
+                </pic:pic>
+              </a:graphicData>
+            </a:graphic>
+          </wp:inline>
+        </w:drawing>
+      </w:r>
+    </w:p>
+    <w:p>
+      <w:r>
+        <w:br w:type="page"/>
+      </w:r>
+    </w:p>
+    <w:p>
+      <w:pPr>
+        <w:pStyle w:val="Heading2"/>
+      </w:pPr>
+      <w:r>
+        <w:lastRenderedPageBreak/>
+        <w:t xml:space="preserve">Step 13: </w:t>
+      </w:r>
+      <w:r>
+        <w:t>Goose</w:t>
+      </w:r>
+      <w:r>
+        <w:t>’s Chicken hitting Barrier</w:t>
+      </w:r>
+    </w:p>
+    <w:p>
+      <w:r>
+        <w:rPr>
+          <w:noProof/>
+          <w:lang w:eastAsia="en-AU"/>
+        </w:rPr>
+        <w:drawing>
+          <wp:inline distT="0" distB="0" distL="0" distR="0" wp14:anchorId="4C55E58B" wp14:editId="1653E39C">
+            <wp:extent cx="721073" cy="721073"/>
+            <wp:effectExtent l="0" t="0" r="0" b="3175"/>
+            <wp:docPr id="30" name="Picture 30"/>
+            <wp:cNvGraphicFramePr>
+              <a:graphicFrameLocks xmlns:a="http://schemas.openxmlformats.org/drawingml/2006/main" noChangeAspect="1"/>
+            </wp:cNvGraphicFramePr>
+            <a:graphic xmlns:a="http://schemas.openxmlformats.org/drawingml/2006/main">
+              <a:graphicData uri="http://schemas.openxmlformats.org/drawingml/2006/picture">
+                <pic:pic xmlns:pic="http://schemas.openxmlformats.org/drawingml/2006/picture">
+                  <pic:nvPicPr>
+                    <pic:cNvPr id="0" name="Goose.png"/>
+                    <pic:cNvPicPr/>
+                  </pic:nvPicPr>
+                  <pic:blipFill>
+                    <a:blip r:embed="rId17">
+                      <a:extLst>
+                        <a:ext uri="{28A0092B-C50C-407E-A947-70E740481C1C}">
+                          <a14:useLocalDpi xmlns:a14="http://schemas.microsoft.com/office/drawing/2010/main" val="0"/>
+                        </a:ext>
+                      </a:extLst>
+                    </a:blip>
+                    <a:stretch>
+                      <a:fillRect/>
+                    </a:stretch>
+                  </pic:blipFill>
+                  <pic:spPr>
+                    <a:xfrm>
+                      <a:off x="0" y="0"/>
+                      <a:ext cx="721073" cy="721073"/>
+                    </a:xfrm>
+                    <a:prstGeom prst="rect">
+                      <a:avLst/>
+                    </a:prstGeom>
+                  </pic:spPr>
+                </pic:pic>
+              </a:graphicData>
+            </a:graphic>
+          </wp:inline>
+        </w:drawing>
+      </w:r>
+      <w:r>
+        <w:rPr>
+          <w:noProof/>
+          <w:lang w:eastAsia="en-AU"/>
+        </w:rPr>
+        <w:drawing>
+          <wp:inline distT="0" distB="0" distL="0" distR="0" wp14:anchorId="2B4F908B" wp14:editId="2668F92B">
+            <wp:extent cx="721073" cy="540804"/>
+            <wp:effectExtent l="0" t="0" r="3175" b="0"/>
+            <wp:docPr id="31" name="Picture 31"/>
+            <wp:cNvGraphicFramePr>
+              <a:graphicFrameLocks xmlns:a="http://schemas.openxmlformats.org/drawingml/2006/main" noChangeAspect="1"/>
+            </wp:cNvGraphicFramePr>
+            <a:graphic xmlns:a="http://schemas.openxmlformats.org/drawingml/2006/main">
+              <a:graphicData uri="http://schemas.openxmlformats.org/drawingml/2006/picture">
+                <pic:pic xmlns:pic="http://schemas.openxmlformats.org/drawingml/2006/picture">
+                  <pic:nvPicPr>
+                    <pic:cNvPr id="0" name="Goose.png"/>
+                    <pic:cNvPicPr/>
+                  </pic:nvPicPr>
+                  <pic:blipFill>
+                    <a:blip r:embed="rId21">
+                      <a:extLst>
+                        <a:ext uri="{28A0092B-C50C-407E-A947-70E740481C1C}">
+                          <a14:useLocalDpi xmlns:a14="http://schemas.microsoft.com/office/drawing/2010/main" val="0"/>
+                        </a:ext>
+                      </a:extLst>
+                    </a:blip>
+                    <a:stretch>
+                      <a:fillRect/>
+                    </a:stretch>
+                  </pic:blipFill>
+                  <pic:spPr>
+                    <a:xfrm>
+                      <a:off x="0" y="0"/>
+                      <a:ext cx="721073" cy="540804"/>
+                    </a:xfrm>
+                    <a:prstGeom prst="rect">
+                      <a:avLst/>
+                    </a:prstGeom>
+                  </pic:spPr>
+                </pic:pic>
+              </a:graphicData>
+            </a:graphic>
+          </wp:inline>
+        </w:drawing>
+      </w:r>
+    </w:p>
+    <w:p>
+      <w:r>
+        <w:drawing>
+          <wp:inline distT="0" distB="0" distL="0" distR="0" wp14:anchorId="242BA3D7" wp14:editId="393931F1">
+            <wp:extent cx="5947200" cy="1809333"/>
+            <wp:effectExtent l="0" t="0" r="0" b="635"/>
+            <wp:docPr id="32" name="Picture 32"/>
+            <wp:cNvGraphicFramePr>
+              <a:graphicFrameLocks xmlns:a="http://schemas.openxmlformats.org/drawingml/2006/main" noChangeAspect="1"/>
+            </wp:cNvGraphicFramePr>
+            <a:graphic xmlns:a="http://schemas.openxmlformats.org/drawingml/2006/main">
+              <a:graphicData uri="http://schemas.openxmlformats.org/drawingml/2006/picture">
+                <pic:pic xmlns:pic="http://schemas.openxmlformats.org/drawingml/2006/picture">
+                  <pic:nvPicPr>
+                    <pic:cNvPr id="0" name=""/>
+                    <pic:cNvPicPr/>
+                  </pic:nvPicPr>
+                  <pic:blipFill>
+                    <a:blip r:embed="rId27">
+                      <a:extLst>
+                        <a:ext uri="{28A0092B-C50C-407E-A947-70E740481C1C}">
+                          <a14:useLocalDpi xmlns:a14="http://schemas.microsoft.com/office/drawing/2010/main" val="0"/>
+                        </a:ext>
+                      </a:extLst>
+                    </a:blip>
+                    <a:stretch>
+                      <a:fillRect/>
+                    </a:stretch>
+                  </pic:blipFill>
+                  <pic:spPr>
+                    <a:xfrm>
+                      <a:off x="0" y="0"/>
+                      <a:ext cx="5947200" cy="1809333"/>
+                    </a:xfrm>
+                    <a:prstGeom prst="rect">
+                      <a:avLst/>
+                    </a:prstGeom>
+                  </pic:spPr>
+                </pic:pic>
+              </a:graphicData>
+            </a:graphic>
+          </wp:inline>
+        </w:drawing>
+      </w:r>
+    </w:p>
+    <w:p>
+      <w:r>
+        <w:br w:type="page"/>
+      </w:r>
+    </w:p>
+    <w:p>
+      <w:pPr>
+        <w:pStyle w:val="Heading2"/>
+      </w:pPr>
+      <w:r>
+        <w:lastRenderedPageBreak/>
+        <w:t xml:space="preserve">Step 13: </w:t>
+      </w:r>
+      <w:r>
+        <w:t>Hex’s</w:t>
+      </w:r>
+      <w:r>
+        <w:t xml:space="preserve"> Chicken hitting Barrier</w:t>
+      </w:r>
+    </w:p>
+    <w:p>
+      <w:r>
+        <w:rPr>
+          <w:noProof/>
+          <w:lang w:eastAsia="en-AU"/>
+        </w:rPr>
+        <w:drawing>
+          <wp:inline distT="0" distB="0" distL="0" distR="0" wp14:anchorId="4C55E58B" wp14:editId="1653E39C">
+            <wp:extent cx="721073" cy="721073"/>
+            <wp:effectExtent l="0" t="0" r="0" b="3175"/>
+            <wp:docPr id="33" name="Picture 33"/>
+            <wp:cNvGraphicFramePr>
+              <a:graphicFrameLocks xmlns:a="http://schemas.openxmlformats.org/drawingml/2006/main" noChangeAspect="1"/>
+            </wp:cNvGraphicFramePr>
+            <a:graphic xmlns:a="http://schemas.openxmlformats.org/drawingml/2006/main">
+              <a:graphicData uri="http://schemas.openxmlformats.org/drawingml/2006/picture">
+                <pic:pic xmlns:pic="http://schemas.openxmlformats.org/drawingml/2006/picture">
+                  <pic:nvPicPr>
+                    <pic:cNvPr id="0" name="Goose.png"/>
+                    <pic:cNvPicPr/>
+                  </pic:nvPicPr>
+                  <pic:blipFill>
+                    <a:blip r:embed="rId17">
+                      <a:extLst>
+                        <a:ext uri="{28A0092B-C50C-407E-A947-70E740481C1C}">
+                          <a14:useLocalDpi xmlns:a14="http://schemas.microsoft.com/office/drawing/2010/main" val="0"/>
+                        </a:ext>
+                      </a:extLst>
+                    </a:blip>
+                    <a:stretch>
+                      <a:fillRect/>
+                    </a:stretch>
+                  </pic:blipFill>
+                  <pic:spPr>
+                    <a:xfrm>
+                      <a:off x="0" y="0"/>
+                      <a:ext cx="721073" cy="721073"/>
+                    </a:xfrm>
+                    <a:prstGeom prst="rect">
+                      <a:avLst/>
+                    </a:prstGeom>
+                  </pic:spPr>
+                </pic:pic>
+              </a:graphicData>
+            </a:graphic>
+          </wp:inline>
+        </w:drawing>
+      </w:r>
+      <w:r>
+        <w:rPr>
+          <w:noProof/>
+          <w:lang w:eastAsia="en-AU"/>
+        </w:rPr>
+        <w:drawing>
+          <wp:inline distT="0" distB="0" distL="0" distR="0" wp14:anchorId="2B4F908B" wp14:editId="2668F92B">
+            <wp:extent cx="721073" cy="540804"/>
+            <wp:effectExtent l="0" t="0" r="3175" b="0"/>
+            <wp:docPr id="34" name="Picture 34"/>
+            <wp:cNvGraphicFramePr>
+              <a:graphicFrameLocks xmlns:a="http://schemas.openxmlformats.org/drawingml/2006/main" noChangeAspect="1"/>
+            </wp:cNvGraphicFramePr>
+            <a:graphic xmlns:a="http://schemas.openxmlformats.org/drawingml/2006/main">
+              <a:graphicData uri="http://schemas.openxmlformats.org/drawingml/2006/picture">
+                <pic:pic xmlns:pic="http://schemas.openxmlformats.org/drawingml/2006/picture">
+                  <pic:nvPicPr>
+                    <pic:cNvPr id="0" name="Goose.png"/>
+                    <pic:cNvPicPr/>
+                  </pic:nvPicPr>
+                  <pic:blipFill>
+                    <a:blip r:embed="rId21">
+                      <a:extLst>
+                        <a:ext uri="{28A0092B-C50C-407E-A947-70E740481C1C}">
+                          <a14:useLocalDpi xmlns:a14="http://schemas.microsoft.com/office/drawing/2010/main" val="0"/>
+                        </a:ext>
+                      </a:extLst>
+                    </a:blip>
+                    <a:stretch>
+                      <a:fillRect/>
+                    </a:stretch>
+                  </pic:blipFill>
+                  <pic:spPr>
+                    <a:xfrm>
+                      <a:off x="0" y="0"/>
+                      <a:ext cx="721073" cy="540804"/>
+                    </a:xfrm>
+                    <a:prstGeom prst="rect">
+                      <a:avLst/>
+                    </a:prstGeom>
+                  </pic:spPr>
+                </pic:pic>
+              </a:graphicData>
+            </a:graphic>
+          </wp:inline>
+        </w:drawing>
+      </w:r>
+    </w:p>
+    <w:p>
+      <w:r>
+        <w:drawing>
+          <wp:inline distT="0" distB="0" distL="0" distR="0" wp14:anchorId="242BA3D7" wp14:editId="393931F1">
+            <wp:extent cx="5947200" cy="1754266"/>
+            <wp:effectExtent l="0" t="0" r="0" b="0"/>
+            <wp:docPr id="35" name="Picture 35"/>
+            <wp:cNvGraphicFramePr>
+              <a:graphicFrameLocks xmlns:a="http://schemas.openxmlformats.org/drawingml/2006/main" noChangeAspect="1"/>
+            </wp:cNvGraphicFramePr>
+            <a:graphic xmlns:a="http://schemas.openxmlformats.org/drawingml/2006/main">
+              <a:graphicData uri="http://schemas.openxmlformats.org/drawingml/2006/picture">
+                <pic:pic xmlns:pic="http://schemas.openxmlformats.org/drawingml/2006/picture">
+                  <pic:nvPicPr>
+                    <pic:cNvPr id="0" name=""/>
+                    <pic:cNvPicPr/>
+                  </pic:nvPicPr>
+                  <pic:blipFill>
+                    <a:blip r:embed="rId28">
+                      <a:extLst>
+                        <a:ext uri="{28A0092B-C50C-407E-A947-70E740481C1C}">
+                          <a14:useLocalDpi xmlns:a14="http://schemas.microsoft.com/office/drawing/2010/main" val="0"/>
+                        </a:ext>
+                      </a:extLst>
+                    </a:blip>
+                    <a:stretch>
+                      <a:fillRect/>
+                    </a:stretch>
+                  </pic:blipFill>
+                  <pic:spPr>
+                    <a:xfrm>
+                      <a:off x="0" y="0"/>
+                      <a:ext cx="5947200" cy="1754266"/>
+                    </a:xfrm>
+                    <a:prstGeom prst="rect">
+                      <a:avLst/>
+                    </a:prstGeom>
+                  </pic:spPr>
+                </pic:pic>
+              </a:graphicData>
+            </a:graphic>
+          </wp:inline>
+        </w:drawing>
+      </w:r>
+      <w:bookmarkStart w:id="0" w:name="_GoBack"/>
+      <w:bookmarkEnd w:id="0"/>
+    </w:p>
+    <w:p>
+      <w:r>
+        <w:br w:type="page"/>
+      </w:r>
+    </w:p>
+    <w:p/>
+    <w:p/>
     <w:sectPr>
+      <w:footerReference w:type="default" r:id="rId29"/>
       <w:pgSz w:w="11906" w:h="16838"/>
       <w:pgMar w:top="1440" w:right="1440" w:bottom="1440" w:left="1440" w:header="708" w:footer="708" w:gutter="0"/>
       <w:cols w:space="708"/>
@@ -442,6 +2019,134 @@
     </w:sectPr>
   </w:body>
 </w:document>
+</file>
+
+<file path=word/endnotes.xml><?xml version="1.0" encoding="utf-8"?>
+<w:endnotes xmlns:wpc="http://schemas.microsoft.com/office/word/2010/wordprocessingCanvas" xmlns:mc="http://schemas.openxmlformats.org/markup-compatibility/2006" xmlns:o="urn:schemas-microsoft-com:office:office" xmlns:r="http://schemas.openxmlformats.org/officeDocument/2006/relationships" xmlns:m="http://schemas.openxmlformats.org/officeDocument/2006/math" xmlns:v="urn:schemas-microsoft-com:vml" xmlns:wp14="http://schemas.microsoft.com/office/word/2010/wordprocessingDrawing" xmlns:wp="http://schemas.openxmlformats.org/drawingml/2006/wordprocessingDrawing" xmlns:w10="urn:schemas-microsoft-com:office:word" xmlns:w="http://schemas.openxmlformats.org/wordprocessingml/2006/main" xmlns:w14="http://schemas.microsoft.com/office/word/2010/wordml" xmlns:wpg="http://schemas.microsoft.com/office/word/2010/wordprocessingGroup" xmlns:wpi="http://schemas.microsoft.com/office/word/2010/wordprocessingInk" xmlns:wne="http://schemas.microsoft.com/office/word/2006/wordml" xmlns:wps="http://schemas.microsoft.com/office/word/2010/wordprocessingShape" mc:Ignorable="w14 wp14">
+  <w:endnote w:type="separator" w:id="-1">
+    <w:p>
+      <w:pPr>
+        <w:spacing w:after="0" w:line="240" w:lineRule="auto"/>
+      </w:pPr>
+      <w:r>
+        <w:separator/>
+      </w:r>
+    </w:p>
+  </w:endnote>
+  <w:endnote w:type="continuationSeparator" w:id="0">
+    <w:p>
+      <w:pPr>
+        <w:spacing w:after="0" w:line="240" w:lineRule="auto"/>
+      </w:pPr>
+      <w:r>
+        <w:continuationSeparator/>
+      </w:r>
+    </w:p>
+  </w:endnote>
+</w:endnotes>
+</file>
+
+<file path=word/footer1.xml><?xml version="1.0" encoding="utf-8"?>
+<w:ftr xmlns:wpc="http://schemas.microsoft.com/office/word/2010/wordprocessingCanvas" xmlns:mc="http://schemas.openxmlformats.org/markup-compatibility/2006" xmlns:o="urn:schemas-microsoft-com:office:office" xmlns:r="http://schemas.openxmlformats.org/officeDocument/2006/relationships" xmlns:m="http://schemas.openxmlformats.org/officeDocument/2006/math" xmlns:v="urn:schemas-microsoft-com:vml" xmlns:wp14="http://schemas.microsoft.com/office/word/2010/wordprocessingDrawing" xmlns:wp="http://schemas.openxmlformats.org/drawingml/2006/wordprocessingDrawing" xmlns:w10="urn:schemas-microsoft-com:office:word" xmlns:w="http://schemas.openxmlformats.org/wordprocessingml/2006/main" xmlns:w14="http://schemas.microsoft.com/office/word/2010/wordml" xmlns:wpg="http://schemas.microsoft.com/office/word/2010/wordprocessingGroup" xmlns:wpi="http://schemas.microsoft.com/office/word/2010/wordprocessingInk" xmlns:wne="http://schemas.microsoft.com/office/word/2006/wordml" xmlns:wps="http://schemas.microsoft.com/office/word/2010/wordprocessingShape" mc:Ignorable="w14 wp14">
+  <w:sdt>
+    <w:sdtPr>
+      <w:id w:val="1618252024"/>
+      <w:docPartObj>
+        <w:docPartGallery w:val="Page Numbers (Bottom of Page)"/>
+        <w:docPartUnique/>
+      </w:docPartObj>
+    </w:sdtPr>
+    <w:sdtEndPr>
+      <w:rPr>
+        <w:color w:val="808080" w:themeColor="background1" w:themeShade="80"/>
+        <w:spacing w:val="60"/>
+      </w:rPr>
+    </w:sdtEndPr>
+    <w:sdtContent>
+      <w:p>
+        <w:pPr>
+          <w:pStyle w:val="Footer"/>
+          <w:pBdr>
+            <w:top w:val="single" w:sz="4" w:space="1" w:color="D9D9D9" w:themeColor="background1" w:themeShade="D9"/>
+          </w:pBdr>
+          <w:rPr>
+            <w:b/>
+            <w:bCs/>
+          </w:rPr>
+        </w:pPr>
+        <w:r>
+          <w:fldChar w:fldCharType="begin"/>
+        </w:r>
+        <w:r>
+          <w:instrText xml:space="preserve"> PAGE   \* MERGEFORMAT </w:instrText>
+        </w:r>
+        <w:r>
+          <w:fldChar w:fldCharType="separate"/>
+        </w:r>
+        <w:r>
+          <w:rPr>
+            <w:b/>
+            <w:bCs/>
+            <w:noProof/>
+          </w:rPr>
+          <w:t>16</w:t>
+        </w:r>
+        <w:r>
+          <w:rPr>
+            <w:b/>
+            <w:bCs/>
+            <w:noProof/>
+          </w:rPr>
+          <w:fldChar w:fldCharType="end"/>
+        </w:r>
+        <w:r>
+          <w:rPr>
+            <w:b/>
+            <w:bCs/>
+          </w:rPr>
+          <w:t xml:space="preserve"> | </w:t>
+        </w:r>
+        <w:r>
+          <w:rPr>
+            <w:color w:val="808080" w:themeColor="background1" w:themeShade="80"/>
+            <w:spacing w:val="60"/>
+          </w:rPr>
+          <w:t>Page</w:t>
+        </w:r>
+      </w:p>
+    </w:sdtContent>
+  </w:sdt>
+  <w:p>
+    <w:pPr>
+      <w:pStyle w:val="Footer"/>
+    </w:pPr>
+  </w:p>
+</w:ftr>
+</file>
+
+<file path=word/footnotes.xml><?xml version="1.0" encoding="utf-8"?>
+<w:footnotes xmlns:wpc="http://schemas.microsoft.com/office/word/2010/wordprocessingCanvas" xmlns:mc="http://schemas.openxmlformats.org/markup-compatibility/2006" xmlns:o="urn:schemas-microsoft-com:office:office" xmlns:r="http://schemas.openxmlformats.org/officeDocument/2006/relationships" xmlns:m="http://schemas.openxmlformats.org/officeDocument/2006/math" xmlns:v="urn:schemas-microsoft-com:vml" xmlns:wp14="http://schemas.microsoft.com/office/word/2010/wordprocessingDrawing" xmlns:wp="http://schemas.openxmlformats.org/drawingml/2006/wordprocessingDrawing" xmlns:w10="urn:schemas-microsoft-com:office:word" xmlns:w="http://schemas.openxmlformats.org/wordprocessingml/2006/main" xmlns:w14="http://schemas.microsoft.com/office/word/2010/wordml" xmlns:wpg="http://schemas.microsoft.com/office/word/2010/wordprocessingGroup" xmlns:wpi="http://schemas.microsoft.com/office/word/2010/wordprocessingInk" xmlns:wne="http://schemas.microsoft.com/office/word/2006/wordml" xmlns:wps="http://schemas.microsoft.com/office/word/2010/wordprocessingShape" mc:Ignorable="w14 wp14">
+  <w:footnote w:type="separator" w:id="-1">
+    <w:p>
+      <w:pPr>
+        <w:spacing w:after="0" w:line="240" w:lineRule="auto"/>
+      </w:pPr>
+      <w:r>
+        <w:separator/>
+      </w:r>
+    </w:p>
+  </w:footnote>
+  <w:footnote w:type="continuationSeparator" w:id="0">
+    <w:p>
+      <w:pPr>
+        <w:spacing w:after="0" w:line="240" w:lineRule="auto"/>
+      </w:pPr>
+      <w:r>
+        <w:continuationSeparator/>
+      </w:r>
+    </w:p>
+  </w:footnote>
+</w:footnotes>
 </file>
 
 <file path=word/styles.xml><?xml version="1.0" encoding="utf-8"?>
@@ -760,6 +2465,50 @@
       <w:color w:val="800080" w:themeColor="followedHyperlink"/>
       <w:u w:val="single"/>
     </w:rPr>
+  </w:style>
+  <w:style w:type="paragraph" w:styleId="Header">
+    <w:name w:val="header"/>
+    <w:basedOn w:val="Normal"/>
+    <w:link w:val="HeaderChar"/>
+    <w:uiPriority w:val="99"/>
+    <w:unhideWhenUsed/>
+    <w:rsid w:val="00C403DE"/>
+    <w:pPr>
+      <w:tabs>
+        <w:tab w:val="center" w:pos="4513"/>
+        <w:tab w:val="right" w:pos="9026"/>
+      </w:tabs>
+      <w:spacing w:after="0" w:line="240" w:lineRule="auto"/>
+    </w:pPr>
+  </w:style>
+  <w:style w:type="character" w:customStyle="1" w:styleId="HeaderChar">
+    <w:name w:val="Header Char"/>
+    <w:basedOn w:val="DefaultParagraphFont"/>
+    <w:link w:val="Header"/>
+    <w:uiPriority w:val="99"/>
+    <w:rsid w:val="00C403DE"/>
+  </w:style>
+  <w:style w:type="paragraph" w:styleId="Footer">
+    <w:name w:val="footer"/>
+    <w:basedOn w:val="Normal"/>
+    <w:link w:val="FooterChar"/>
+    <w:uiPriority w:val="99"/>
+    <w:unhideWhenUsed/>
+    <w:rsid w:val="00C403DE"/>
+    <w:pPr>
+      <w:tabs>
+        <w:tab w:val="center" w:pos="4513"/>
+        <w:tab w:val="right" w:pos="9026"/>
+      </w:tabs>
+      <w:spacing w:after="0" w:line="240" w:lineRule="auto"/>
+    </w:pPr>
+  </w:style>
+  <w:style w:type="character" w:customStyle="1" w:styleId="FooterChar">
+    <w:name w:val="Footer Char"/>
+    <w:basedOn w:val="DefaultParagraphFont"/>
+    <w:link w:val="Footer"/>
+    <w:uiPriority w:val="99"/>
+    <w:rsid w:val="00C403DE"/>
   </w:style>
 </w:styles>
 </file>
@@ -1081,6 +2830,50 @@
       <w:u w:val="single"/>
     </w:rPr>
   </w:style>
+  <w:style w:type="paragraph" w:styleId="Header">
+    <w:name w:val="header"/>
+    <w:basedOn w:val="Normal"/>
+    <w:link w:val="HeaderChar"/>
+    <w:uiPriority w:val="99"/>
+    <w:unhideWhenUsed/>
+    <w:rsid w:val="00C403DE"/>
+    <w:pPr>
+      <w:tabs>
+        <w:tab w:val="center" w:pos="4513"/>
+        <w:tab w:val="right" w:pos="9026"/>
+      </w:tabs>
+      <w:spacing w:after="0" w:line="240" w:lineRule="auto"/>
+    </w:pPr>
+  </w:style>
+  <w:style w:type="character" w:customStyle="1" w:styleId="HeaderChar">
+    <w:name w:val="Header Char"/>
+    <w:basedOn w:val="DefaultParagraphFont"/>
+    <w:link w:val="Header"/>
+    <w:uiPriority w:val="99"/>
+    <w:rsid w:val="00C403DE"/>
+  </w:style>
+  <w:style w:type="paragraph" w:styleId="Footer">
+    <w:name w:val="footer"/>
+    <w:basedOn w:val="Normal"/>
+    <w:link w:val="FooterChar"/>
+    <w:uiPriority w:val="99"/>
+    <w:unhideWhenUsed/>
+    <w:rsid w:val="00C403DE"/>
+    <w:pPr>
+      <w:tabs>
+        <w:tab w:val="center" w:pos="4513"/>
+        <w:tab w:val="right" w:pos="9026"/>
+      </w:tabs>
+      <w:spacing w:after="0" w:line="240" w:lineRule="auto"/>
+    </w:pPr>
+  </w:style>
+  <w:style w:type="character" w:customStyle="1" w:styleId="FooterChar">
+    <w:name w:val="Footer Char"/>
+    <w:basedOn w:val="DefaultParagraphFont"/>
+    <w:link w:val="Footer"/>
+    <w:uiPriority w:val="99"/>
+    <w:rsid w:val="00C403DE"/>
+  </w:style>
 </w:styles>
 </file>
 

</xml_diff>

<commit_message>
Updated doc to fix step 4
</commit_message>
<xml_diff>
--- a/Make a Game.docx
+++ b/Make a Game.docx
@@ -415,6 +415,30 @@
         <w:lastRenderedPageBreak/>
         <w:t>Step 4: Darren Movement</w:t>
       </w:r>
+      <w:r>
+        <w:t xml:space="preserve"> </w:t>
+      </w:r>
+    </w:p>
+    <w:p>
+      <w:pPr>
+        <w:pStyle w:val="Heading2"/>
+        <w:rPr>
+          <w:sz w:val="32"/>
+        </w:rPr>
+      </w:pPr>
+      <w:r>
+        <w:t xml:space="preserve">Starting file:  </w:t>
+      </w:r>
+      <w:r>
+        <w:rPr>
+          <w:rFonts w:asciiTheme="minorHAnsi" w:hAnsiTheme="minorHAnsi" w:cs="Courier New"/>
+          <w:color w:val="auto"/>
+          <w:sz w:val="44"/>
+        </w:rPr>
+        <w:t>https://goo.gl/lmBzij</w:t>
+      </w:r>
+      <w:bookmarkStart w:id="0" w:name="_GoBack"/>
+      <w:bookmarkEnd w:id="0"/>
     </w:p>
     <w:p>
       <w:r>
@@ -473,8 +497,8 @@
         </w:rPr>
         <w:drawing>
           <wp:inline distT="0" distB="0" distL="0" distR="0" wp14:anchorId="74C505C2" wp14:editId="457AD84A">
-            <wp:extent cx="3022222" cy="6476191"/>
-            <wp:effectExtent l="0" t="0" r="6985" b="1270"/>
+            <wp:extent cx="4316400" cy="5029200"/>
+            <wp:effectExtent l="0" t="0" r="8255" b="0"/>
             <wp:docPr id="8" name="Picture 8"/>
             <wp:cNvGraphicFramePr>
               <a:graphicFrameLocks xmlns:a="http://schemas.openxmlformats.org/drawingml/2006/main" noChangeAspect="1"/>
@@ -487,21 +511,21 @@
                     <pic:cNvPicPr/>
                   </pic:nvPicPr>
                   <pic:blipFill>
-                    <a:blip r:embed="rId13">
-                      <a:extLst>
-                        <a:ext uri="{28A0092B-C50C-407E-A947-70E740481C1C}">
-                          <a14:useLocalDpi xmlns:a14="http://schemas.microsoft.com/office/drawing/2010/main" val="0"/>
-                        </a:ext>
-                      </a:extLst>
-                    </a:blip>
-                    <a:stretch>
-                      <a:fillRect/>
-                    </a:stretch>
-                  </pic:blipFill>
-                  <pic:spPr>
-                    <a:xfrm>
-                      <a:off x="0" y="0"/>
-                      <a:ext cx="3022222" cy="6476191"/>
+                    <a:blip r:embed="rId15">
+                      <a:extLst>
+                        <a:ext uri="{28A0092B-C50C-407E-A947-70E740481C1C}">
+                          <a14:useLocalDpi xmlns:a14="http://schemas.microsoft.com/office/drawing/2010/main" val="0"/>
+                        </a:ext>
+                      </a:extLst>
+                    </a:blip>
+                    <a:stretch>
+                      <a:fillRect/>
+                    </a:stretch>
+                  </pic:blipFill>
+                  <pic:spPr>
+                    <a:xfrm>
+                      <a:off x="0" y="0"/>
+                      <a:ext cx="4316400" cy="5029200"/>
                     </a:xfrm>
                     <a:prstGeom prst="rect">
                       <a:avLst/>
@@ -561,7 +585,7 @@
                     <pic:cNvPicPr/>
                   </pic:nvPicPr>
                   <pic:blipFill>
-                    <a:blip r:embed="rId15">
+                    <a:blip r:embed="rId16">
                       <a:extLst>
                         <a:ext uri="{28A0092B-C50C-407E-A947-70E740481C1C}">
                           <a14:useLocalDpi xmlns:a14="http://schemas.microsoft.com/office/drawing/2010/main" val="0"/>
@@ -606,7 +630,7 @@
                     <pic:cNvPicPr/>
                   </pic:nvPicPr>
                   <pic:blipFill>
-                    <a:blip r:embed="rId16"/>
+                    <a:blip r:embed="rId17"/>
                     <a:stretch>
                       <a:fillRect/>
                     </a:stretch>
@@ -674,7 +698,7 @@
                     <pic:cNvPicPr/>
                   </pic:nvPicPr>
                   <pic:blipFill>
-                    <a:blip r:embed="rId17">
+                    <a:blip r:embed="rId18">
                       <a:extLst>
                         <a:ext uri="{28A0092B-C50C-407E-A947-70E740481C1C}">
                           <a14:useLocalDpi xmlns:a14="http://schemas.microsoft.com/office/drawing/2010/main" val="0"/>
@@ -723,7 +747,7 @@
                     <pic:cNvPicPr/>
                   </pic:nvPicPr>
                   <pic:blipFill>
-                    <a:blip r:embed="rId18">
+                    <a:blip r:embed="rId19">
                       <a:extLst>
                         <a:ext uri="{28A0092B-C50C-407E-A947-70E740481C1C}">
                           <a14:useLocalDpi xmlns:a14="http://schemas.microsoft.com/office/drawing/2010/main" val="0"/>
@@ -795,7 +819,7 @@
                     <pic:cNvPicPr/>
                   </pic:nvPicPr>
                   <pic:blipFill>
-                    <a:blip r:embed="rId17">
+                    <a:blip r:embed="rId18">
                       <a:extLst>
                         <a:ext uri="{28A0092B-C50C-407E-A947-70E740481C1C}">
                           <a14:useLocalDpi xmlns:a14="http://schemas.microsoft.com/office/drawing/2010/main" val="0"/>
@@ -844,7 +868,7 @@
                     <pic:cNvPicPr/>
                   </pic:nvPicPr>
                   <pic:blipFill>
-                    <a:blip r:embed="rId19">
+                    <a:blip r:embed="rId20">
                       <a:extLst>
                         <a:ext uri="{28A0092B-C50C-407E-A947-70E740481C1C}">
                           <a14:useLocalDpi xmlns:a14="http://schemas.microsoft.com/office/drawing/2010/main" val="0"/>
@@ -916,7 +940,7 @@
                     <pic:cNvPicPr/>
                   </pic:nvPicPr>
                   <pic:blipFill>
-                    <a:blip r:embed="rId17">
+                    <a:blip r:embed="rId18">
                       <a:extLst>
                         <a:ext uri="{28A0092B-C50C-407E-A947-70E740481C1C}">
                           <a14:useLocalDpi xmlns:a14="http://schemas.microsoft.com/office/drawing/2010/main" val="0"/>
@@ -965,7 +989,7 @@
                     <pic:cNvPicPr/>
                   </pic:nvPicPr>
                   <pic:blipFill>
-                    <a:blip r:embed="rId20">
+                    <a:blip r:embed="rId21">
                       <a:extLst>
                         <a:ext uri="{28A0092B-C50C-407E-A947-70E740481C1C}">
                           <a14:useLocalDpi xmlns:a14="http://schemas.microsoft.com/office/drawing/2010/main" val="0"/>
@@ -1034,7 +1058,7 @@
                     <pic:cNvPicPr/>
                   </pic:nvPicPr>
                   <pic:blipFill>
-                    <a:blip r:embed="rId21">
+                    <a:blip r:embed="rId22">
                       <a:extLst>
                         <a:ext uri="{28A0092B-C50C-407E-A947-70E740481C1C}">
                           <a14:useLocalDpi xmlns:a14="http://schemas.microsoft.com/office/drawing/2010/main" val="0"/>
@@ -1083,7 +1107,7 @@
                     <pic:cNvPicPr/>
                   </pic:nvPicPr>
                   <pic:blipFill>
-                    <a:blip r:embed="rId22">
+                    <a:blip r:embed="rId23">
                       <a:extLst>
                         <a:ext uri="{28A0092B-C50C-407E-A947-70E740481C1C}">
                           <a14:useLocalDpi xmlns:a14="http://schemas.microsoft.com/office/drawing/2010/main" val="0"/>
@@ -1152,7 +1176,7 @@
                     <pic:cNvPicPr/>
                   </pic:nvPicPr>
                   <pic:blipFill>
-                    <a:blip r:embed="rId21">
+                    <a:blip r:embed="rId22">
                       <a:extLst>
                         <a:ext uri="{28A0092B-C50C-407E-A947-70E740481C1C}">
                           <a14:useLocalDpi xmlns:a14="http://schemas.microsoft.com/office/drawing/2010/main" val="0"/>
@@ -1201,7 +1225,7 @@
                     <pic:cNvPicPr/>
                   </pic:nvPicPr>
                   <pic:blipFill>
-                    <a:blip r:embed="rId23">
+                    <a:blip r:embed="rId24">
                       <a:extLst>
                         <a:ext uri="{28A0092B-C50C-407E-A947-70E740481C1C}">
                           <a14:useLocalDpi xmlns:a14="http://schemas.microsoft.com/office/drawing/2010/main" val="0"/>
@@ -1270,7 +1294,7 @@
                     <pic:cNvPicPr/>
                   </pic:nvPicPr>
                   <pic:blipFill>
-                    <a:blip r:embed="rId21">
+                    <a:blip r:embed="rId22">
                       <a:extLst>
                         <a:ext uri="{28A0092B-C50C-407E-A947-70E740481C1C}">
                           <a14:useLocalDpi xmlns:a14="http://schemas.microsoft.com/office/drawing/2010/main" val="0"/>
@@ -1319,7 +1343,7 @@
                     <pic:cNvPicPr/>
                   </pic:nvPicPr>
                   <pic:blipFill>
-                    <a:blip r:embed="rId24">
+                    <a:blip r:embed="rId25">
                       <a:extLst>
                         <a:ext uri="{28A0092B-C50C-407E-A947-70E740481C1C}">
                           <a14:useLocalDpi xmlns:a14="http://schemas.microsoft.com/office/drawing/2010/main" val="0"/>
@@ -1388,7 +1412,7 @@
                     <pic:cNvPicPr/>
                   </pic:nvPicPr>
                   <pic:blipFill>
-                    <a:blip r:embed="rId15">
+                    <a:blip r:embed="rId16">
                       <a:extLst>
                         <a:ext uri="{28A0092B-C50C-407E-A947-70E740481C1C}">
                           <a14:useLocalDpi xmlns:a14="http://schemas.microsoft.com/office/drawing/2010/main" val="0"/>
@@ -1435,7 +1459,7 @@
                     <pic:cNvPicPr/>
                   </pic:nvPicPr>
                   <pic:blipFill>
-                    <a:blip r:embed="rId21">
+                    <a:blip r:embed="rId22">
                       <a:extLst>
                         <a:ext uri="{28A0092B-C50C-407E-A947-70E740481C1C}">
                           <a14:useLocalDpi xmlns:a14="http://schemas.microsoft.com/office/drawing/2010/main" val="0"/>
@@ -1480,7 +1504,7 @@
                     <pic:cNvPicPr/>
                   </pic:nvPicPr>
                   <pic:blipFill>
-                    <a:blip r:embed="rId25">
+                    <a:blip r:embed="rId26">
                       <a:extLst>
                         <a:ext uri="{28A0092B-C50C-407E-A947-70E740481C1C}">
                           <a14:useLocalDpi xmlns:a14="http://schemas.microsoft.com/office/drawing/2010/main" val="0"/>
@@ -1560,7 +1584,7 @@
                     <pic:cNvPicPr/>
                   </pic:nvPicPr>
                   <pic:blipFill>
-                    <a:blip r:embed="rId17">
+                    <a:blip r:embed="rId18">
                       <a:extLst>
                         <a:ext uri="{28A0092B-C50C-407E-A947-70E740481C1C}">
                           <a14:useLocalDpi xmlns:a14="http://schemas.microsoft.com/office/drawing/2010/main" val="0"/>
@@ -1607,7 +1631,7 @@
                     <pic:cNvPicPr/>
                   </pic:nvPicPr>
                   <pic:blipFill>
-                    <a:blip r:embed="rId21">
+                    <a:blip r:embed="rId22">
                       <a:extLst>
                         <a:ext uri="{28A0092B-C50C-407E-A947-70E740481C1C}">
                           <a14:useLocalDpi xmlns:a14="http://schemas.microsoft.com/office/drawing/2010/main" val="0"/>
@@ -1652,7 +1676,7 @@
                     <pic:cNvPicPr/>
                   </pic:nvPicPr>
                   <pic:blipFill>
-                    <a:blip r:embed="rId26">
+                    <a:blip r:embed="rId27">
                       <a:extLst>
                         <a:ext uri="{28A0092B-C50C-407E-A947-70E740481C1C}">
                           <a14:useLocalDpi xmlns:a14="http://schemas.microsoft.com/office/drawing/2010/main" val="0"/>
@@ -1692,8 +1716,6 @@
         <w:lastRenderedPageBreak/>
         <w:t>Step 14</w:t>
       </w:r>
-      <w:bookmarkStart w:id="0" w:name="_GoBack"/>
-      <w:bookmarkEnd w:id="0"/>
       <w:r>
         <w:t xml:space="preserve">: </w:t>
       </w:r>
@@ -1726,7 +1748,7 @@
                     <pic:cNvPicPr/>
                   </pic:nvPicPr>
                   <pic:blipFill>
-                    <a:blip r:embed="rId17">
+                    <a:blip r:embed="rId18">
                       <a:extLst>
                         <a:ext uri="{28A0092B-C50C-407E-A947-70E740481C1C}">
                           <a14:useLocalDpi xmlns:a14="http://schemas.microsoft.com/office/drawing/2010/main" val="0"/>
@@ -1773,7 +1795,7 @@
                     <pic:cNvPicPr/>
                   </pic:nvPicPr>
                   <pic:blipFill>
-                    <a:blip r:embed="rId21">
+                    <a:blip r:embed="rId22">
                       <a:extLst>
                         <a:ext uri="{28A0092B-C50C-407E-A947-70E740481C1C}">
                           <a14:useLocalDpi xmlns:a14="http://schemas.microsoft.com/office/drawing/2010/main" val="0"/>
@@ -1818,7 +1840,7 @@
                     <pic:cNvPicPr/>
                   </pic:nvPicPr>
                   <pic:blipFill>
-                    <a:blip r:embed="rId27">
+                    <a:blip r:embed="rId28">
                       <a:extLst>
                         <a:ext uri="{28A0092B-C50C-407E-A947-70E740481C1C}">
                           <a14:useLocalDpi xmlns:a14="http://schemas.microsoft.com/office/drawing/2010/main" val="0"/>
@@ -1890,7 +1912,7 @@
                     <pic:cNvPicPr/>
                   </pic:nvPicPr>
                   <pic:blipFill>
-                    <a:blip r:embed="rId17">
+                    <a:blip r:embed="rId18">
                       <a:extLst>
                         <a:ext uri="{28A0092B-C50C-407E-A947-70E740481C1C}">
                           <a14:useLocalDpi xmlns:a14="http://schemas.microsoft.com/office/drawing/2010/main" val="0"/>
@@ -1937,7 +1959,7 @@
                     <pic:cNvPicPr/>
                   </pic:nvPicPr>
                   <pic:blipFill>
-                    <a:blip r:embed="rId21">
+                    <a:blip r:embed="rId22">
                       <a:extLst>
                         <a:ext uri="{28A0092B-C50C-407E-A947-70E740481C1C}">
                           <a14:useLocalDpi xmlns:a14="http://schemas.microsoft.com/office/drawing/2010/main" val="0"/>
@@ -1982,7 +2004,7 @@
                     <pic:cNvPicPr/>
                   </pic:nvPicPr>
                   <pic:blipFill>
-                    <a:blip r:embed="rId28">
+                    <a:blip r:embed="rId29">
                       <a:extLst>
                         <a:ext uri="{28A0092B-C50C-407E-A947-70E740481C1C}">
                           <a14:useLocalDpi xmlns:a14="http://schemas.microsoft.com/office/drawing/2010/main" val="0"/>
@@ -2011,7 +2033,7 @@
     </w:p>
     <w:p/>
     <w:sectPr>
-      <w:footerReference w:type="default" r:id="rId29"/>
+      <w:footerReference w:type="default" r:id="rId30"/>
       <w:pgSz w:w="11906" w:h="16838"/>
       <w:pgMar w:top="1440" w:right="1440" w:bottom="1440" w:left="1440" w:header="708" w:footer="708" w:gutter="0"/>
       <w:cols w:space="708"/>
@@ -2089,7 +2111,7 @@
             <w:bCs/>
             <w:noProof/>
           </w:rPr>
-          <w:t>1</w:t>
+          <w:t>6</w:t>
         </w:r>
         <w:r>
           <w:rPr>

</xml_diff>